<commit_message>
Seba Al hossen First edit: write Seba Al hossen in word file
</commit_message>
<xml_diff>
--- a/mynewrepo.docx
+++ b/mynewrepo.docx
@@ -1,6 +1,6 @@
 
 <file path=word/document.xml><?xml version="1.0" encoding="utf-8"?>
-<w:document xmlns:wpc="http://schemas.microsoft.com/office/word/2010/wordprocessingCanvas" xmlns:mc="http://schemas.openxmlformats.org/markup-compatibility/2006" xmlns:o="urn:schemas-microsoft-com:office:office" xmlns:r="http://schemas.openxmlformats.org/officeDocument/2006/relationships" xmlns:m="http://schemas.openxmlformats.org/officeDocument/2006/math" xmlns:v="urn:schemas-microsoft-com:vml" xmlns:wp14="http://schemas.microsoft.com/office/word/2010/wordprocessingDrawing" xmlns:wp="http://schemas.openxmlformats.org/drawingml/2006/wordprocessingDrawing" xmlns:w10="urn:schemas-microsoft-com:office:word" xmlns:w="http://schemas.openxmlformats.org/wordprocessingml/2006/main" xmlns:w14="http://schemas.microsoft.com/office/word/2010/wordml" xmlns:wpg="http://schemas.microsoft.com/office/word/2010/wordprocessingGroup" xmlns:wpi="http://schemas.microsoft.com/office/word/2010/wordprocessingInk" xmlns:wne="http://schemas.microsoft.com/office/word/2006/wordml" xmlns:wps="http://schemas.microsoft.com/office/word/2010/wordprocessingShape" mc:Ignorable="w14 wp14">
+<w:document xmlns:wpc="http://schemas.microsoft.com/office/word/2010/wordprocessingCanvas" xmlns:cx="http://schemas.microsoft.com/office/drawing/2014/chartex" xmlns:cx1="http://schemas.microsoft.com/office/drawing/2015/9/8/chartex" xmlns:cx2="http://schemas.microsoft.com/office/drawing/2015/10/21/chartex" xmlns:cx3="http://schemas.microsoft.com/office/drawing/2016/5/9/chartex" xmlns:cx4="http://schemas.microsoft.com/office/drawing/2016/5/10/chartex" xmlns:cx5="http://schemas.microsoft.com/office/drawing/2016/5/11/chartex" xmlns:cx6="http://schemas.microsoft.com/office/drawing/2016/5/12/chartex" xmlns:cx7="http://schemas.microsoft.com/office/drawing/2016/5/13/chartex" xmlns:cx8="http://schemas.microsoft.com/office/drawing/2016/5/14/chartex" xmlns:mc="http://schemas.openxmlformats.org/markup-compatibility/2006" xmlns:aink="http://schemas.microsoft.com/office/drawing/2016/ink" xmlns:am3d="http://schemas.microsoft.com/office/drawing/2017/model3d" xmlns:o="urn:schemas-microsoft-com:office:office" xmlns:r="http://schemas.openxmlformats.org/officeDocument/2006/relationships" xmlns:m="http://schemas.openxmlformats.org/officeDocument/2006/math" xmlns:v="urn:schemas-microsoft-com:vml" xmlns:wp14="http://schemas.microsoft.com/office/word/2010/wordprocessingDrawing" xmlns:wp="http://schemas.openxmlformats.org/drawingml/2006/wordprocessingDrawing" xmlns:w10="urn:schemas-microsoft-com:office:word" xmlns:w="http://schemas.openxmlformats.org/wordprocessingml/2006/main" xmlns:w14="http://schemas.microsoft.com/office/word/2010/wordml" xmlns:w15="http://schemas.microsoft.com/office/word/2012/wordml" xmlns:w16cid="http://schemas.microsoft.com/office/word/2016/wordml/cid" xmlns:w16se="http://schemas.microsoft.com/office/word/2015/wordml/symex" xmlns:wpg="http://schemas.microsoft.com/office/word/2010/wordprocessingGroup" xmlns:wpi="http://schemas.microsoft.com/office/word/2010/wordprocessingInk" xmlns:wne="http://schemas.microsoft.com/office/word/2006/wordml" xmlns:wps="http://schemas.microsoft.com/office/word/2010/wordprocessingShape" mc:Ignorable="w14 w15 w16se w16cid wp14">
   <w:body>
     <w:p>
       <w:pPr>
@@ -291,7 +291,19 @@
         <w:rPr>
           <w:sz w:val="48"/>
         </w:rPr>
-        <w:t>Siba</w:t>
+        <w:t>S</w:t>
+      </w:r>
+      <w:r>
+        <w:rPr>
+          <w:sz w:val="48"/>
+        </w:rPr>
+        <w:t>e</w:t>
+      </w:r>
+      <w:r>
+        <w:rPr>
+          <w:sz w:val="48"/>
+        </w:rPr>
+        <w:t>ba</w:t>
       </w:r>
       <w:proofErr w:type="spellEnd"/>
       <w:r>
@@ -305,7 +317,19 @@
         <w:rPr>
           <w:sz w:val="48"/>
         </w:rPr>
-        <w:t>hussein</w:t>
+        <w:t>h</w:t>
+      </w:r>
+      <w:r>
+        <w:rPr>
+          <w:sz w:val="48"/>
+        </w:rPr>
+        <w:t>o</w:t>
+      </w:r>
+      <w:r>
+        <w:rPr>
+          <w:sz w:val="48"/>
+        </w:rPr>
+        <w:t>ssen</w:t>
       </w:r>
       <w:proofErr w:type="spellEnd"/>
     </w:p>
@@ -317,6 +341,8 @@
           <w:sz w:val="48"/>
         </w:rPr>
       </w:pPr>
+      <w:bookmarkStart w:id="0" w:name="_GoBack"/>
+      <w:bookmarkEnd w:id="0"/>
     </w:p>
     <w:p>
       <w:pPr>
@@ -330,7 +356,6 @@
     <w:p>
       <w:pPr>
         <w:rPr>
-          <w:rFonts w:hint="cs"/>
           <w:rtl/>
         </w:rPr>
       </w:pPr>
@@ -370,7 +395,7 @@
           <w:sz w:val="28"/>
         </w:rPr>
       </w:pPr>
-      <w:bookmarkStart w:id="0" w:name="_Toc77487619"/>
+      <w:bookmarkStart w:id="1" w:name="_Toc77487619"/>
       <w:r>
         <w:rPr>
           <w:sz w:val="28"/>
@@ -378,7 +403,7 @@
         <w:lastRenderedPageBreak/>
         <w:t>Table of Contents</w:t>
       </w:r>
-      <w:bookmarkEnd w:id="0"/>
+      <w:bookmarkEnd w:id="1"/>
     </w:p>
     <w:p>
       <w:pPr>
@@ -401,7 +426,7 @@
       <w:r>
         <w:fldChar w:fldCharType="separate"/>
       </w:r>
-      <w:hyperlink r:id="rId8" w:anchor="_Toc77487619" w:history="1">
+      <w:hyperlink r:id="rId7" w:anchor="_Toc77487619" w:history="1">
         <w:r>
           <w:rPr>
             <w:rStyle w:val="Hyperlink"/>
@@ -479,7 +504,7 @@
           <w:szCs w:val="24"/>
         </w:rPr>
       </w:pPr>
-      <w:hyperlink r:id="rId9" w:anchor="_Toc77487620" w:history="1">
+      <w:hyperlink r:id="rId8" w:anchor="_Toc77487620" w:history="1">
         <w:r>
           <w:rPr>
             <w:rStyle w:val="Hyperlink"/>
@@ -557,7 +582,7 @@
           <w:szCs w:val="24"/>
         </w:rPr>
       </w:pPr>
-      <w:hyperlink r:id="rId10" w:anchor="_Toc77487621" w:history="1">
+      <w:hyperlink r:id="rId9" w:anchor="_Toc77487621" w:history="1">
         <w:r>
           <w:rPr>
             <w:rStyle w:val="Hyperlink"/>
@@ -635,7 +660,7 @@
           <w:szCs w:val="24"/>
         </w:rPr>
       </w:pPr>
-      <w:hyperlink r:id="rId11" w:anchor="_Toc77487622" w:history="1">
+      <w:hyperlink r:id="rId10" w:anchor="_Toc77487622" w:history="1">
         <w:r>
           <w:rPr>
             <w:rStyle w:val="Hyperlink"/>
@@ -712,7 +737,7 @@
           <w:szCs w:val="24"/>
         </w:rPr>
       </w:pPr>
-      <w:hyperlink r:id="rId12" w:anchor="_Toc77487623" w:history="1">
+      <w:hyperlink r:id="rId11" w:anchor="_Toc77487623" w:history="1">
         <w:r>
           <w:rPr>
             <w:rStyle w:val="Hyperlink"/>
@@ -789,7 +814,7 @@
           <w:szCs w:val="24"/>
         </w:rPr>
       </w:pPr>
-      <w:hyperlink r:id="rId13" w:anchor="_Toc77487624" w:history="1">
+      <w:hyperlink r:id="rId12" w:anchor="_Toc77487624" w:history="1">
         <w:r>
           <w:rPr>
             <w:rStyle w:val="Hyperlink"/>
@@ -820,7 +845,7 @@
           <w:szCs w:val="24"/>
         </w:rPr>
       </w:pPr>
-      <w:hyperlink r:id="rId14" w:anchor="_Toc77487625" w:history="1">
+      <w:hyperlink r:id="rId13" w:anchor="_Toc77487625" w:history="1">
         <w:r>
           <w:rPr>
             <w:rStyle w:val="Hyperlink"/>
@@ -851,7 +876,7 @@
           <w:szCs w:val="24"/>
         </w:rPr>
       </w:pPr>
-      <w:hyperlink r:id="rId15" w:anchor="_Toc77487626" w:history="1">
+      <w:hyperlink r:id="rId14" w:anchor="_Toc77487626" w:history="1">
         <w:r>
           <w:rPr>
             <w:rStyle w:val="Hyperlink"/>
@@ -929,7 +954,7 @@
           <w:szCs w:val="24"/>
         </w:rPr>
       </w:pPr>
-      <w:hyperlink r:id="rId16" w:anchor="_Toc77487627" w:history="1">
+      <w:hyperlink r:id="rId15" w:anchor="_Toc77487627" w:history="1">
         <w:r>
           <w:rPr>
             <w:rStyle w:val="Hyperlink"/>
@@ -979,7 +1004,7 @@
           <w:szCs w:val="24"/>
         </w:rPr>
       </w:pPr>
-      <w:hyperlink r:id="rId17" w:anchor="_Toc77487628" w:history="1">
+      <w:hyperlink r:id="rId16" w:anchor="_Toc77487628" w:history="1">
         <w:r>
           <w:rPr>
             <w:rStyle w:val="Hyperlink"/>
@@ -1027,7 +1052,7 @@
           <w:szCs w:val="24"/>
         </w:rPr>
       </w:pPr>
-      <w:hyperlink r:id="rId18" w:anchor="_Toc77487629" w:history="1">
+      <w:hyperlink r:id="rId17" w:anchor="_Toc77487629" w:history="1">
         <w:r>
           <w:rPr>
             <w:rStyle w:val="Hyperlink"/>
@@ -1075,7 +1100,7 @@
           <w:szCs w:val="24"/>
         </w:rPr>
       </w:pPr>
-      <w:hyperlink r:id="rId19" w:anchor="_Toc77487630" w:history="1">
+      <w:hyperlink r:id="rId18" w:anchor="_Toc77487630" w:history="1">
         <w:r>
           <w:rPr>
             <w:rStyle w:val="Hyperlink"/>
@@ -1139,7 +1164,7 @@
           <w:szCs w:val="24"/>
         </w:rPr>
       </w:pPr>
-      <w:hyperlink r:id="rId20" w:anchor="_Toc77487631" w:history="1">
+      <w:hyperlink r:id="rId19" w:anchor="_Toc77487631" w:history="1">
         <w:r>
           <w:rPr>
             <w:rStyle w:val="Hyperlink"/>
@@ -1171,7 +1196,7 @@
           <w:szCs w:val="24"/>
         </w:rPr>
       </w:pPr>
-      <w:hyperlink r:id="rId21" w:anchor="_Toc77487648" w:history="1">
+      <w:hyperlink r:id="rId20" w:anchor="_Toc77487648" w:history="1">
         <w:r>
           <w:rPr>
             <w:rStyle w:val="Hyperlink"/>
@@ -1211,7 +1236,6 @@
     <w:p>
       <w:pPr>
         <w:rPr>
-          <w:rFonts w:hint="cs"/>
           <w:rtl/>
         </w:rPr>
       </w:pPr>
@@ -1230,86 +1254,77 @@
         <w:t xml:space="preserve"> </w:t>
       </w:r>
       <w:r>
-        <w:t>education</w:t>
+        <w:t xml:space="preserve">education </w:t>
+      </w:r>
+      <w:r>
+        <w:t>………………………………………………………………………4</w:t>
+      </w:r>
+    </w:p>
+    <w:p>
+      <w:r>
+        <w:t xml:space="preserve">                             Maintain Reservation……………………………………………………………………...4</w:t>
+      </w:r>
+    </w:p>
+    <w:p>
+      <w:r>
+        <w:t xml:space="preserve">                             Make payment…………………………………………………………………………….4</w:t>
+      </w:r>
+    </w:p>
+    <w:p>
+      <w:r>
+        <w:t xml:space="preserve">                             New </w:t>
+      </w:r>
+      <w:r>
+        <w:t xml:space="preserve">education </w:t>
+      </w:r>
+      <w:r>
+        <w:t xml:space="preserve"> information……………………………………………………………………..4</w:t>
+      </w:r>
+    </w:p>
+    <w:p>
+      <w:r>
+        <w:t xml:space="preserve">        2.2.3           Staff Use case………………………………………………………………………………5</w:t>
+      </w:r>
+    </w:p>
+    <w:p>
+      <w:r>
+        <w:t xml:space="preserve">             Use case: Receive Reservepackges details………………………………………………………….5</w:t>
+      </w:r>
+    </w:p>
+    <w:p>
+      <w:pPr>
+        <w:rPr>
+          <w:rtl/>
+        </w:rPr>
+      </w:pPr>
+      <w:r>
+        <w:t xml:space="preserve">                              Receive Customer………………………………………………………………………..5</w:t>
+      </w:r>
+    </w:p>
+    <w:p>
+      <w:r>
+        <w:t xml:space="preserve">                               Provide Services…………………………………………………………………………5</w:t>
+      </w:r>
+    </w:p>
+    <w:p>
+      <w:r>
+        <w:t xml:space="preserve">    2.2.4           Adminstrator Use case………………………………………………………………………..6</w:t>
+      </w:r>
+    </w:p>
+    <w:p>
+      <w:r>
+        <w:t xml:space="preserve">                Use case: sign In…………………………………………………………………………………..6</w:t>
+      </w:r>
+    </w:p>
+    <w:p>
+      <w:r>
+        <w:t xml:space="preserve">                                Maintain</w:t>
       </w:r>
       <w:r>
         <w:t xml:space="preserve"> </w:t>
       </w:r>
       <w:r>
-        <w:t>………………………………………………………………………4</w:t>
-      </w:r>
-    </w:p>
-    <w:p>
-      <w:r>
-        <w:t xml:space="preserve">                             Maintain Reservation……………………………………………………………………...4</w:t>
-      </w:r>
-    </w:p>
-    <w:p>
-      <w:r>
-        <w:t xml:space="preserve">                             Make payment…………………………………………………………………………….4</w:t>
-      </w:r>
-    </w:p>
-    <w:p>
-      <w:r>
-        <w:t xml:space="preserve">                             New </w:t>
-      </w:r>
-      <w:r>
-        <w:t>education</w:t>
-      </w:r>
-      <w:r>
-        <w:t xml:space="preserve"> </w:t>
-      </w:r>
-      <w:r>
-        <w:t xml:space="preserve"> information……………………………………………………………………..4</w:t>
-      </w:r>
-    </w:p>
-    <w:p>
-      <w:r>
-        <w:t xml:space="preserve">        2.2.3           Staff Use case………………………………………………………………………………5</w:t>
-      </w:r>
-    </w:p>
-    <w:p>
-      <w:r>
-        <w:t xml:space="preserve">             Use case: Receive Reservepackges details………………………………………………………….5</w:t>
-      </w:r>
-    </w:p>
-    <w:p>
-      <w:pPr>
-        <w:rPr>
-          <w:rtl/>
-        </w:rPr>
-      </w:pPr>
-      <w:r>
-        <w:t xml:space="preserve">                              Receive Customer………………………………………………………………………..5</w:t>
-      </w:r>
-    </w:p>
-    <w:p>
-      <w:r>
-        <w:t xml:space="preserve">                               Provide Services…………………………………………………………………………5</w:t>
-      </w:r>
-    </w:p>
-    <w:p>
-      <w:r>
-        <w:t xml:space="preserve">    2.2.4           Adminstrator Use case………………………………………………………………………..6</w:t>
-      </w:r>
-    </w:p>
-    <w:p>
-      <w:r>
-        <w:t xml:space="preserve">                Use case: sign In…………………………………………………………………………………..6</w:t>
-      </w:r>
-    </w:p>
-    <w:p>
-      <w:r>
-        <w:t xml:space="preserve">                                Maintain</w:t>
-      </w:r>
-      <w:r>
-        <w:t xml:space="preserve"> </w:t>
-      </w:r>
-      <w:r>
-        <w:t>education</w:t>
-      </w:r>
-      <w:r>
-        <w:t xml:space="preserve"> </w:t>
+        <w:t xml:space="preserve">education </w:t>
       </w:r>
       <w:r>
         <w:t xml:space="preserve"> service……………………………………………………………………6</w:t>
@@ -1333,7 +1348,7 @@
           <w:szCs w:val="24"/>
         </w:rPr>
       </w:pPr>
-      <w:hyperlink r:id="rId22" w:anchor="_Toc77487649" w:history="1">
+      <w:hyperlink r:id="rId21" w:anchor="_Toc77487649" w:history="1">
         <w:r>
           <w:rPr>
             <w:rStyle w:val="Hyperlink"/>
@@ -1380,7 +1395,7 @@
           <w:szCs w:val="24"/>
         </w:rPr>
       </w:pPr>
-      <w:hyperlink r:id="rId23" w:anchor="_Toc77487650" w:history="1">
+      <w:hyperlink r:id="rId22" w:anchor="_Toc77487650" w:history="1">
         <w:r>
           <w:rPr>
             <w:rStyle w:val="Hyperlink"/>
@@ -1430,7 +1445,7 @@
           <w:szCs w:val="24"/>
         </w:rPr>
       </w:pPr>
-      <w:hyperlink r:id="rId24" w:anchor="_Toc77487651" w:history="1">
+      <w:hyperlink r:id="rId23" w:anchor="_Toc77487651" w:history="1">
         <w:r>
           <w:rPr>
             <w:rStyle w:val="Hyperlink"/>
@@ -1478,7 +1493,7 @@
           <w:szCs w:val="24"/>
         </w:rPr>
       </w:pPr>
-      <w:hyperlink r:id="rId25" w:anchor="_Toc77487652" w:history="1">
+      <w:hyperlink r:id="rId24" w:anchor="_Toc77487652" w:history="1">
         <w:r>
           <w:rPr>
             <w:rStyle w:val="Hyperlink"/>
@@ -1526,7 +1541,7 @@
           <w:szCs w:val="24"/>
         </w:rPr>
       </w:pPr>
-      <w:hyperlink r:id="rId26" w:anchor="_Toc77487653" w:history="1">
+      <w:hyperlink r:id="rId25" w:anchor="_Toc77487653" w:history="1">
         <w:r>
           <w:rPr>
             <w:rStyle w:val="Hyperlink"/>
@@ -1577,7 +1592,7 @@
           <w:szCs w:val="24"/>
         </w:rPr>
       </w:pPr>
-      <w:hyperlink r:id="rId27" w:anchor="_Toc77487665" w:history="1">
+      <w:hyperlink r:id="rId26" w:anchor="_Toc77487665" w:history="1">
         <w:r>
           <w:rPr>
             <w:rStyle w:val="Hyperlink"/>
@@ -1624,7 +1639,7 @@
           <w:szCs w:val="28"/>
         </w:rPr>
       </w:pPr>
-      <w:hyperlink r:id="rId28" w:anchor="_Toc77487666" w:history="1">
+      <w:hyperlink r:id="rId27" w:anchor="_Toc77487666" w:history="1">
         <w:r>
           <w:rPr>
             <w:rStyle w:val="Hyperlink"/>
@@ -1667,7 +1682,7 @@
           <w:szCs w:val="24"/>
         </w:rPr>
       </w:pPr>
-      <w:hyperlink r:id="rId29" w:anchor="_Toc77487667" w:history="1">
+      <w:hyperlink r:id="rId28" w:anchor="_Toc77487667" w:history="1">
         <w:r>
           <w:rPr>
             <w:rStyle w:val="Hyperlink"/>
@@ -1720,16 +1735,15 @@
     <w:p>
       <w:pPr>
         <w:rPr>
-          <w:rFonts w:hint="cs"/>
           <w:rtl/>
         </w:rPr>
       </w:pPr>
       <w:r>
         <w:fldChar w:fldCharType="end"/>
       </w:r>
-      <w:bookmarkStart w:id="1" w:name="_Toc44676291"/>
-      <w:bookmarkStart w:id="2" w:name="_Toc61315197"/>
-      <w:bookmarkStart w:id="3" w:name="_Toc77487620"/>
+      <w:bookmarkStart w:id="2" w:name="_Toc44676291"/>
+      <w:bookmarkStart w:id="3" w:name="_Toc61315197"/>
+      <w:bookmarkStart w:id="4" w:name="_Toc77487620"/>
     </w:p>
     <w:p/>
     <w:p/>
@@ -1744,9 +1758,9 @@
         <w:lastRenderedPageBreak/>
         <w:t>List of Figures</w:t>
       </w:r>
-      <w:bookmarkEnd w:id="1"/>
       <w:bookmarkEnd w:id="2"/>
       <w:bookmarkEnd w:id="3"/>
+      <w:bookmarkEnd w:id="4"/>
     </w:p>
     <w:p>
       <w:pPr>
@@ -1859,7 +1873,6 @@
     <w:p>
       <w:pPr>
         <w:rPr>
-          <w:rFonts w:hint="cs"/>
           <w:rtl/>
         </w:rPr>
       </w:pPr>
@@ -1969,22 +1982,22 @@
           <w:sz w:val="28"/>
         </w:rPr>
       </w:pPr>
-      <w:bookmarkStart w:id="4" w:name="_Toc61315198"/>
-      <w:bookmarkStart w:id="5" w:name="_Toc77487621"/>
+      <w:bookmarkStart w:id="5" w:name="_Toc61315198"/>
+      <w:bookmarkStart w:id="6" w:name="_Toc77487621"/>
       <w:r>
         <w:rPr>
           <w:sz w:val="28"/>
         </w:rPr>
         <w:t xml:space="preserve">1.0. </w:t>
       </w:r>
-      <w:bookmarkEnd w:id="4"/>
+      <w:bookmarkEnd w:id="5"/>
       <w:r>
         <w:rPr>
           <w:sz w:val="28"/>
         </w:rPr>
         <w:t>Introduction</w:t>
       </w:r>
-      <w:bookmarkEnd w:id="5"/>
+      <w:bookmarkEnd w:id="6"/>
     </w:p>
     <w:p>
       <w:pPr>
@@ -1995,24 +2008,24 @@
           <w:rFonts w:ascii="Times New Roman" w:hAnsi="Times New Roman"/>
         </w:rPr>
       </w:pPr>
-      <w:bookmarkStart w:id="6" w:name="_Toc44676293"/>
-      <w:bookmarkStart w:id="7" w:name="_Toc61315199"/>
-      <w:bookmarkStart w:id="8" w:name="_Toc77487622"/>
+      <w:bookmarkStart w:id="7" w:name="_Toc44676293"/>
+      <w:bookmarkStart w:id="8" w:name="_Toc61315199"/>
+      <w:bookmarkStart w:id="9" w:name="_Toc77487622"/>
       <w:r>
         <w:rPr>
           <w:rFonts w:ascii="Times New Roman" w:hAnsi="Times New Roman"/>
         </w:rPr>
         <w:t xml:space="preserve">1.1. </w:t>
       </w:r>
-      <w:bookmarkEnd w:id="6"/>
       <w:bookmarkEnd w:id="7"/>
+      <w:bookmarkEnd w:id="8"/>
       <w:r>
         <w:rPr>
           <w:rFonts w:ascii="Times New Roman" w:hAnsi="Times New Roman"/>
         </w:rPr>
         <w:t>Purpose</w:t>
       </w:r>
-      <w:bookmarkEnd w:id="8"/>
+      <w:bookmarkEnd w:id="9"/>
     </w:p>
     <w:p>
       <w:pPr>
@@ -2026,9 +2039,9 @@
           <w:szCs w:val="22"/>
         </w:rPr>
       </w:pPr>
-      <w:bookmarkStart w:id="9" w:name="_Toc44676294"/>
-      <w:bookmarkStart w:id="10" w:name="_Toc61315203"/>
-      <w:bookmarkStart w:id="11" w:name="_Toc77487623"/>
+      <w:bookmarkStart w:id="10" w:name="_Toc44676294"/>
+      <w:bookmarkStart w:id="11" w:name="_Toc61315203"/>
+      <w:bookmarkStart w:id="12" w:name="_Toc77487623"/>
       <w:r>
         <w:rPr>
           <w:rFonts w:asciiTheme="minorHAnsi" w:eastAsiaTheme="minorHAnsi" w:hAnsiTheme="minorHAnsi" w:cstheme="minorBidi"/>
@@ -2089,7 +2102,27 @@
           <w:sz w:val="24"/>
           <w:szCs w:val="22"/>
         </w:rPr>
-        <w:t>It will explain the purpose and features of the system, the interfaces of the system, what the system will do, the constraints under which it must operate . This document is intended for both the stakeholders and the developers of the system.</w:t>
+        <w:t xml:space="preserve">It will explain the purpose and features of the system, the interfaces of the system, what the system will do, the constraints under which it must </w:t>
+      </w:r>
+      <w:proofErr w:type="gramStart"/>
+      <w:r>
+        <w:rPr>
+          <w:rFonts w:asciiTheme="minorHAnsi" w:eastAsiaTheme="minorHAnsi" w:hAnsiTheme="minorHAnsi" w:cstheme="minorBidi"/>
+          <w:color w:val="auto"/>
+          <w:sz w:val="24"/>
+          <w:szCs w:val="22"/>
+        </w:rPr>
+        <w:t>operate .</w:t>
+      </w:r>
+      <w:proofErr w:type="gramEnd"/>
+      <w:r>
+        <w:rPr>
+          <w:rFonts w:asciiTheme="minorHAnsi" w:eastAsiaTheme="minorHAnsi" w:hAnsiTheme="minorHAnsi" w:cstheme="minorBidi"/>
+          <w:color w:val="auto"/>
+          <w:sz w:val="24"/>
+          <w:szCs w:val="22"/>
+        </w:rPr>
+        <w:t xml:space="preserve"> This document is intended for both the stakeholders and the developers of the system.</w:t>
       </w:r>
     </w:p>
     <w:p>
@@ -2110,15 +2143,15 @@
         </w:rPr>
         <w:t xml:space="preserve">1.2. </w:t>
       </w:r>
-      <w:bookmarkEnd w:id="9"/>
       <w:bookmarkEnd w:id="10"/>
+      <w:bookmarkEnd w:id="11"/>
       <w:r>
         <w:rPr>
           <w:rFonts w:ascii="Times New Roman" w:hAnsi="Times New Roman"/>
         </w:rPr>
         <w:t>Scope of Project</w:t>
       </w:r>
-      <w:bookmarkEnd w:id="11"/>
+      <w:bookmarkEnd w:id="12"/>
     </w:p>
     <w:p>
       <w:pPr>
@@ -2147,7 +2180,25 @@
           <w:sz w:val="24"/>
           <w:lang w:bidi="ar-SY"/>
         </w:rPr>
-        <w:t xml:space="preserve">This system will be designed to upload ,download lecture, education programs and exams marks, the system will meet </w:t>
+        <w:t xml:space="preserve">This system will be designed to </w:t>
+      </w:r>
+      <w:proofErr w:type="gramStart"/>
+      <w:r>
+        <w:rPr>
+          <w:spacing w:val="-3"/>
+          <w:sz w:val="24"/>
+          <w:lang w:bidi="ar-SY"/>
+        </w:rPr>
+        <w:t>upload ,download</w:t>
+      </w:r>
+      <w:proofErr w:type="gramEnd"/>
+      <w:r>
+        <w:rPr>
+          <w:spacing w:val="-3"/>
+          <w:sz w:val="24"/>
+          <w:lang w:bidi="ar-SY"/>
+        </w:rPr>
+        <w:t xml:space="preserve"> lecture, education programs and exams marks, the system will meet </w:t>
       </w:r>
       <w:proofErr w:type="spellStart"/>
       <w:r>
@@ -2224,18 +2275,29 @@
           <w:sz w:val="24"/>
           <w:lang w:bidi="ar-SY"/>
         </w:rPr>
-        <w:t>More specifically, this system is designed to allow for professors to manage and upload lectures</w:t>
-      </w:r>
+        <w:t xml:space="preserve">More specifically, this system is designed to allow for professors to manage and upload </w:t>
+      </w:r>
+      <w:proofErr w:type="gramStart"/>
       <w:r>
         <w:rPr>
           <w:rFonts w:cs="Arial"/>
           <w:spacing w:val="-3"/>
           <w:sz w:val="24"/>
+          <w:lang w:bidi="ar-SY"/>
+        </w:rPr>
+        <w:t>lectures</w:t>
+      </w:r>
+      <w:r>
+        <w:rPr>
+          <w:rFonts w:cs="Arial"/>
+          <w:spacing w:val="-3"/>
+          <w:sz w:val="24"/>
           <w:rtl/>
           <w:lang w:bidi="ar-SY"/>
         </w:rPr>
         <w:t xml:space="preserve"> ,</w:t>
       </w:r>
+      <w:proofErr w:type="gramEnd"/>
       <w:r>
         <w:rPr>
           <w:rFonts w:cs="Arial"/>
@@ -2440,57 +2502,93 @@
                 <w:color w:val="333333"/>
                 <w:shd w:val="clear" w:color="auto" w:fill="FFFFFF"/>
               </w:rPr>
-              <w:t>An authorized user is any person who has permission to view site , search ,download  ,get marks</w:t>
-            </w:r>
-            <w:r>
-              <w:t>.</w:t>
-            </w:r>
-          </w:p>
-        </w:tc>
-      </w:tr>
-      <w:tr>
-        <w:tc>
-          <w:tcPr>
-            <w:tcW w:w="2835" w:type="dxa"/>
-          </w:tcPr>
-          <w:p>
-            <w:pPr>
-              <w:pStyle w:val="a3"/>
-            </w:pPr>
-            <w:r>
-              <w:t>Staff</w:t>
-            </w:r>
-          </w:p>
-        </w:tc>
-        <w:tc>
-          <w:tcPr>
-            <w:tcW w:w="5795" w:type="dxa"/>
-            <w:vAlign w:val="center"/>
-          </w:tcPr>
-          <w:p>
-            <w:pPr>
-              <w:pStyle w:val="a3"/>
+              <w:t xml:space="preserve">An authorized user is any person who has permission to view </w:t>
+            </w:r>
+            <w:proofErr w:type="gramStart"/>
+            <w:r>
               <w:rPr>
                 <w:rFonts w:ascii="Arial" w:hAnsi="Arial" w:cs="Arial"/>
                 <w:color w:val="333333"/>
                 <w:shd w:val="clear" w:color="auto" w:fill="FFFFFF"/>
               </w:rPr>
-            </w:pPr>
+              <w:t>site ,</w:t>
+            </w:r>
+            <w:proofErr w:type="gramEnd"/>
             <w:r>
               <w:rPr>
                 <w:rFonts w:ascii="Arial" w:hAnsi="Arial" w:cs="Arial"/>
                 <w:color w:val="333333"/>
                 <w:shd w:val="clear" w:color="auto" w:fill="FFFFFF"/>
               </w:rPr>
-              <w:t>everyone who works at a</w:t>
-            </w:r>
-            <w:r>
+              <w:t xml:space="preserve"> search ,download  ,get marks</w:t>
+            </w:r>
+            <w:r>
+              <w:t>.</w:t>
+            </w:r>
+          </w:p>
+        </w:tc>
+      </w:tr>
+      <w:tr>
+        <w:tc>
+          <w:tcPr>
+            <w:tcW w:w="2835" w:type="dxa"/>
+          </w:tcPr>
+          <w:p>
+            <w:pPr>
+              <w:pStyle w:val="a3"/>
+            </w:pPr>
+            <w:r>
+              <w:t>Staff</w:t>
+            </w:r>
+          </w:p>
+        </w:tc>
+        <w:tc>
+          <w:tcPr>
+            <w:tcW w:w="5795" w:type="dxa"/>
+            <w:vAlign w:val="center"/>
+          </w:tcPr>
+          <w:p>
+            <w:pPr>
+              <w:pStyle w:val="a3"/>
               <w:rPr>
                 <w:rFonts w:ascii="Arial" w:hAnsi="Arial" w:cs="Arial"/>
                 <w:color w:val="333333"/>
                 <w:shd w:val="clear" w:color="auto" w:fill="FFFFFF"/>
               </w:rPr>
-              <w:t xml:space="preserve"> management  the site and  a provide Services</w:t>
+            </w:pPr>
+            <w:r>
+              <w:rPr>
+                <w:rFonts w:ascii="Arial" w:hAnsi="Arial" w:cs="Arial"/>
+                <w:color w:val="333333"/>
+                <w:shd w:val="clear" w:color="auto" w:fill="FFFFFF"/>
+              </w:rPr>
+              <w:t>everyone who works at a</w:t>
+            </w:r>
+            <w:r>
+              <w:rPr>
+                <w:rFonts w:ascii="Arial" w:hAnsi="Arial" w:cs="Arial"/>
+                <w:color w:val="333333"/>
+                <w:shd w:val="clear" w:color="auto" w:fill="FFFFFF"/>
+              </w:rPr>
+              <w:t xml:space="preserve"> </w:t>
+            </w:r>
+            <w:proofErr w:type="gramStart"/>
+            <w:r>
+              <w:rPr>
+                <w:rFonts w:ascii="Arial" w:hAnsi="Arial" w:cs="Arial"/>
+                <w:color w:val="333333"/>
+                <w:shd w:val="clear" w:color="auto" w:fill="FFFFFF"/>
+              </w:rPr>
+              <w:t>management  the</w:t>
+            </w:r>
+            <w:proofErr w:type="gramEnd"/>
+            <w:r>
+              <w:rPr>
+                <w:rFonts w:ascii="Arial" w:hAnsi="Arial" w:cs="Arial"/>
+                <w:color w:val="333333"/>
+                <w:shd w:val="clear" w:color="auto" w:fill="FFFFFF"/>
+              </w:rPr>
+              <w:t xml:space="preserve"> site and  a provide Services</w:t>
             </w:r>
             <w:r>
               <w:rPr>
@@ -2725,7 +2823,7 @@
         <w:spacing w:line="480" w:lineRule="auto"/>
         <w:jc w:val="right"/>
         <w:rPr>
-          <w:rFonts w:cs="Arial" w:hint="cs"/>
+          <w:rFonts w:cs="Arial"/>
           <w:spacing w:val="-3"/>
           <w:sz w:val="24"/>
           <w:rtl/>
@@ -2744,7 +2842,7 @@
           <w:rFonts w:ascii="Times New Roman" w:hAnsi="Times New Roman"/>
         </w:rPr>
       </w:pPr>
-      <w:bookmarkStart w:id="12" w:name="_Toc77487625"/>
+      <w:bookmarkStart w:id="13" w:name="_Toc77487625"/>
       <w:r>
         <w:rPr>
           <w:rFonts w:ascii="Times New Roman" w:hAnsi="Times New Roman"/>
@@ -2763,7 +2861,7 @@
         </w:rPr>
         <w:t>1.4. References</w:t>
       </w:r>
-      <w:bookmarkEnd w:id="12"/>
+      <w:bookmarkEnd w:id="13"/>
     </w:p>
     <w:p>
       <w:pPr>
@@ -2786,25 +2884,7 @@
           <w:iCs/>
           <w:sz w:val="24"/>
         </w:rPr>
-        <w:t xml:space="preserve">IEEE </w:t>
-      </w:r>
-      <w:proofErr w:type="spellStart"/>
-      <w:r>
-        <w:rPr>
-          <w:i/>
-          <w:iCs/>
-          <w:sz w:val="24"/>
-        </w:rPr>
-        <w:t>Std</w:t>
-      </w:r>
-      <w:proofErr w:type="spellEnd"/>
-      <w:r>
-        <w:rPr>
-          <w:i/>
-          <w:iCs/>
-          <w:sz w:val="24"/>
-        </w:rPr>
-        <w:t xml:space="preserve"> 830-1998 IEEE Recommended Practice for Software Requirements Specifications.</w:t>
+        <w:t>IEEE Std 830-1998 IEEE Recommended Practice for Software Requirements Specifications.</w:t>
       </w:r>
       <w:r>
         <w:rPr>
@@ -2819,14 +2899,14 @@
         <w:spacing w:line="480" w:lineRule="auto"/>
         <w:jc w:val="right"/>
       </w:pPr>
-      <w:bookmarkStart w:id="13" w:name="_Toc77487626"/>
+      <w:bookmarkStart w:id="14" w:name="_Toc77487626"/>
       <w:r>
         <w:rPr>
           <w:rFonts w:ascii="Times New Roman" w:hAnsi="Times New Roman"/>
         </w:rPr>
         <w:t>1.5. Overview of Document</w:t>
       </w:r>
-      <w:bookmarkEnd w:id="13"/>
+      <w:bookmarkEnd w:id="14"/>
     </w:p>
     <w:p>
       <w:pPr>
@@ -2889,9 +2969,6 @@
         <w:spacing w:line="480" w:lineRule="auto"/>
         <w:ind w:firstLine="720"/>
         <w:jc w:val="right"/>
-        <w:rPr>
-          <w:rFonts w:hint="cs"/>
-        </w:rPr>
       </w:pPr>
     </w:p>
     <w:p>
@@ -2902,12 +2979,12 @@
           <w:sz w:val="28"/>
         </w:rPr>
       </w:pPr>
-      <w:bookmarkStart w:id="14" w:name="_Toc44676297"/>
+      <w:bookmarkStart w:id="15" w:name="_Toc44676297"/>
       <w:r>
         <w:br w:type="page"/>
       </w:r>
-      <w:bookmarkStart w:id="15" w:name="_Toc61315204"/>
-      <w:bookmarkStart w:id="16" w:name="_Toc77487627"/>
+      <w:bookmarkStart w:id="16" w:name="_Toc61315204"/>
+      <w:bookmarkStart w:id="17" w:name="_Toc77487627"/>
       <w:r>
         <w:rPr>
           <w:sz w:val="28"/>
@@ -2921,15 +2998,15 @@
         </w:rPr>
         <w:tab/>
       </w:r>
-      <w:bookmarkEnd w:id="14"/>
       <w:bookmarkEnd w:id="15"/>
+      <w:bookmarkEnd w:id="16"/>
       <w:r>
         <w:rPr>
           <w:sz w:val="28"/>
         </w:rPr>
         <w:t>Overall Description</w:t>
       </w:r>
-      <w:bookmarkEnd w:id="16"/>
+      <w:bookmarkEnd w:id="17"/>
     </w:p>
     <w:p>
       <w:pPr>
@@ -2940,7 +3017,7 @@
           <w:rFonts w:ascii="Times New Roman" w:hAnsi="Times New Roman"/>
         </w:rPr>
       </w:pPr>
-      <w:bookmarkStart w:id="17" w:name="_Toc77487628"/>
+      <w:bookmarkStart w:id="18" w:name="_Toc77487628"/>
       <w:r>
         <w:rPr>
           <w:rFonts w:ascii="Times New Roman" w:hAnsi="Times New Roman"/>
@@ -2954,7 +3031,7 @@
         <w:tab/>
         <w:t>System Environment</w:t>
       </w:r>
-      <w:bookmarkEnd w:id="17"/>
+      <w:bookmarkEnd w:id="18"/>
     </w:p>
     <w:p>
       <w:pPr>
@@ -2990,7 +3067,6 @@
     <w:p>
       <w:pPr>
         <w:rPr>
-          <w:rFonts w:hint="cs"/>
           <w:rtl/>
         </w:rPr>
       </w:pPr>
@@ -3031,7 +3107,7 @@
                     <pic:cNvPicPr/>
                   </pic:nvPicPr>
                   <pic:blipFill>
-                    <a:blip r:embed="rId30">
+                    <a:blip r:embed="rId29">
                       <a:extLst>
                         <a:ext uri="{28A0092B-C50C-407E-A947-70E740481C1C}">
                           <a14:useLocalDpi xmlns:a14="http://schemas.microsoft.com/office/drawing/2010/main" val="0"/>
@@ -3064,7 +3140,6 @@
     <w:p>
       <w:pPr>
         <w:rPr>
-          <w:rFonts w:hint="cs"/>
           <w:rtl/>
         </w:rPr>
       </w:pPr>
@@ -3128,7 +3203,7 @@
           <w:rFonts w:ascii="Times New Roman" w:hAnsi="Times New Roman"/>
         </w:rPr>
       </w:pPr>
-      <w:bookmarkStart w:id="18" w:name="_Toc77487629"/>
+      <w:bookmarkStart w:id="19" w:name="_Toc77487629"/>
       <w:r>
         <w:rPr>
           <w:rFonts w:ascii="Times New Roman" w:hAnsi="Times New Roman"/>
@@ -3143,7 +3218,7 @@
         <w:tab/>
         <w:t>Functional Requirements Specification</w:t>
       </w:r>
-      <w:bookmarkEnd w:id="18"/>
+      <w:bookmarkEnd w:id="19"/>
     </w:p>
     <w:p>
       <w:pPr>
@@ -3162,9 +3237,6 @@
     <w:p>
       <w:pPr>
         <w:jc w:val="right"/>
-        <w:rPr>
-          <w:rFonts w:hint="cs"/>
-        </w:rPr>
       </w:pPr>
     </w:p>
     <w:p>
@@ -3183,7 +3255,7 @@
           <w:iCs/>
         </w:rPr>
       </w:pPr>
-      <w:bookmarkStart w:id="19" w:name="_Toc77487630"/>
+      <w:bookmarkStart w:id="20" w:name="_Toc77487630"/>
       <w:r>
         <w:rPr>
           <w:b/>
@@ -3208,12 +3280,9 @@
       <w:pPr>
         <w:pStyle w:val="3"/>
         <w:jc w:val="right"/>
-        <w:rPr>
-          <w:rFonts w:hint="cs"/>
-        </w:rPr>
-      </w:pPr>
-    </w:p>
-    <w:bookmarkEnd w:id="19"/>
+      </w:pPr>
+    </w:p>
+    <w:bookmarkEnd w:id="20"/>
     <w:p>
       <w:pPr>
         <w:jc w:val="right"/>
@@ -3271,7 +3340,7 @@
                     <pic:cNvPicPr/>
                   </pic:nvPicPr>
                   <pic:blipFill>
-                    <a:blip r:embed="rId31">
+                    <a:blip r:embed="rId30">
                       <a:extLst>
                         <a:ext uri="{28A0092B-C50C-407E-A947-70E740481C1C}">
                           <a14:useLocalDpi xmlns:a14="http://schemas.microsoft.com/office/drawing/2010/main" val="0"/>
@@ -3302,12 +3371,11 @@
       <w:pPr>
         <w:jc w:val="right"/>
         <w:rPr>
-          <w:rFonts w:hint="cs"/>
           <w:sz w:val="24"/>
           <w:rtl/>
         </w:rPr>
       </w:pPr>
-      <w:bookmarkStart w:id="20" w:name="_Toc77487631"/>
+      <w:bookmarkStart w:id="21" w:name="_Toc77487631"/>
     </w:p>
     <w:p>
       <w:pPr>
@@ -3453,7 +3521,7 @@
                     <pic:cNvPicPr/>
                   </pic:nvPicPr>
                   <pic:blipFill>
-                    <a:blip r:embed="rId32">
+                    <a:blip r:embed="rId31">
                       <a:extLst>
                         <a:ext uri="{28A0092B-C50C-407E-A947-70E740481C1C}">
                           <a14:useLocalDpi xmlns:a14="http://schemas.microsoft.com/office/drawing/2010/main" val="0"/>
@@ -3491,7 +3559,6 @@
     <w:p>
       <w:pPr>
         <w:rPr>
-          <w:rFonts w:hint="cs"/>
           <w:noProof/>
           <w:rtl/>
         </w:rPr>
@@ -3640,7 +3707,7 @@
         <w:t>:</w:t>
       </w:r>
     </w:p>
-    <w:bookmarkEnd w:id="20"/>
+    <w:bookmarkEnd w:id="21"/>
     <w:p>
       <w:pPr>
         <w:jc w:val="right"/>
@@ -3668,15 +3735,16 @@
           <w:sz w:val="22"/>
           <w:szCs w:val="22"/>
         </w:rPr>
-        <w:t>Use case: receives</w:t>
-      </w:r>
+        <w:t xml:space="preserve">Use case: </w:t>
+      </w:r>
+      <w:proofErr w:type="gramStart"/>
       <w:r>
         <w:rPr>
           <w:rFonts w:ascii="Simplified Arabic" w:hAnsi="Simplified Arabic" w:cs="Simplified Arabic"/>
           <w:sz w:val="22"/>
           <w:szCs w:val="22"/>
         </w:rPr>
-        <w:t xml:space="preserve"> ,</w:t>
+        <w:t>receives</w:t>
       </w:r>
       <w:r>
         <w:rPr>
@@ -3684,7 +3752,7 @@
           <w:sz w:val="22"/>
           <w:szCs w:val="22"/>
         </w:rPr>
-        <w:t>sends articles and lecture</w:t>
+        <w:t xml:space="preserve"> ,</w:t>
       </w:r>
       <w:r>
         <w:rPr>
@@ -3692,6 +3760,23 @@
           <w:sz w:val="22"/>
           <w:szCs w:val="22"/>
         </w:rPr>
+        <w:t>sends</w:t>
+      </w:r>
+      <w:proofErr w:type="gramEnd"/>
+      <w:r>
+        <w:rPr>
+          <w:rFonts w:ascii="Simplified Arabic" w:hAnsi="Simplified Arabic" w:cs="Simplified Arabic"/>
+          <w:sz w:val="22"/>
+          <w:szCs w:val="22"/>
+        </w:rPr>
+        <w:t xml:space="preserve"> articles and lecture</w:t>
+      </w:r>
+      <w:r>
+        <w:rPr>
+          <w:rFonts w:ascii="Simplified Arabic" w:hAnsi="Simplified Arabic" w:cs="Simplified Arabic"/>
+          <w:sz w:val="22"/>
+          <w:szCs w:val="22"/>
+        </w:rPr>
         <w:t>.</w:t>
       </w:r>
     </w:p>
@@ -3832,7 +3917,6 @@
       <w:pPr>
         <w:jc w:val="right"/>
         <w:rPr>
-          <w:rFonts w:hint="cs"/>
           <w:b/>
           <w:bCs/>
           <w:sz w:val="24"/>
@@ -3951,7 +4035,7 @@
                     <pic:cNvPicPr/>
                   </pic:nvPicPr>
                   <pic:blipFill>
-                    <a:blip r:embed="rId33">
+                    <a:blip r:embed="rId32">
                       <a:extLst>
                         <a:ext uri="{28A0092B-C50C-407E-A947-70E740481C1C}">
                           <a14:useLocalDpi xmlns:a14="http://schemas.microsoft.com/office/drawing/2010/main" val="0"/>
@@ -4176,7 +4260,6 @@
       <w:pPr>
         <w:jc w:val="right"/>
         <w:rPr>
-          <w:rFonts w:hint="cs"/>
           <w:sz w:val="24"/>
         </w:rPr>
       </w:pPr>
@@ -4212,8 +4295,6 @@
           <w:sz w:val="24"/>
         </w:rPr>
       </w:pPr>
-      <w:bookmarkStart w:id="21" w:name="_GoBack"/>
-      <w:bookmarkEnd w:id="21"/>
     </w:p>
     <w:p>
       <w:pPr>
@@ -4295,7 +4376,7 @@
                     <pic:cNvPicPr/>
                   </pic:nvPicPr>
                   <pic:blipFill>
-                    <a:blip r:embed="rId34">
+                    <a:blip r:embed="rId33">
                       <a:extLst>
                         <a:ext uri="{28A0092B-C50C-407E-A947-70E740481C1C}">
                           <a14:useLocalDpi xmlns:a14="http://schemas.microsoft.com/office/drawing/2010/main" val="0"/>
@@ -5437,7 +5518,6 @@
                 <w:szCs w:val="32"/>
               </w:rPr>
             </w:pPr>
-            <w:proofErr w:type="spellStart"/>
             <w:r>
               <w:rPr>
                 <w:rFonts w:ascii="Times New Roman" w:hAnsi="Times New Roman" w:cs="Times New Roman"/>
@@ -5449,7 +5529,6 @@
               <w:lastRenderedPageBreak/>
               <w:t>Postcondition</w:t>
             </w:r>
-            <w:proofErr w:type="spellEnd"/>
           </w:p>
         </w:tc>
         <w:tc>
@@ -6301,7 +6380,6 @@
                 <w:szCs w:val="24"/>
               </w:rPr>
             </w:pPr>
-            <w:proofErr w:type="spellStart"/>
             <w:r>
               <w:rPr>
                 <w:b/>
@@ -6311,7 +6389,6 @@
               <w:lastRenderedPageBreak/>
               <w:t>Postcondition</w:t>
             </w:r>
-            <w:proofErr w:type="spellEnd"/>
           </w:p>
         </w:tc>
         <w:tc>
@@ -6340,7 +6417,29 @@
                 <w:sz w:val="32"/>
                 <w:szCs w:val="32"/>
               </w:rPr>
-              <w:t>The selected lectures is downloaded to the client machine.</w:t>
+              <w:t xml:space="preserve">The selected lectures </w:t>
+            </w:r>
+            <w:proofErr w:type="gramStart"/>
+            <w:r>
+              <w:rPr>
+                <w:b/>
+                <w:bCs/>
+                <w:color w:val="0070C0"/>
+                <w:sz w:val="32"/>
+                <w:szCs w:val="32"/>
+              </w:rPr>
+              <w:t>is</w:t>
+            </w:r>
+            <w:proofErr w:type="gramEnd"/>
+            <w:r>
+              <w:rPr>
+                <w:b/>
+                <w:bCs/>
+                <w:color w:val="0070C0"/>
+                <w:sz w:val="32"/>
+                <w:szCs w:val="32"/>
+              </w:rPr>
+              <w:t xml:space="preserve"> downloaded to the client machine.</w:t>
             </w:r>
           </w:p>
         </w:tc>
@@ -6941,7 +7040,7 @@
                     <pic:cNvPicPr/>
                   </pic:nvPicPr>
                   <pic:blipFill>
-                    <a:blip r:embed="rId35">
+                    <a:blip r:embed="rId34">
                       <a:extLst>
                         <a:ext uri="{28A0092B-C50C-407E-A947-70E740481C1C}">
                           <a14:useLocalDpi xmlns:a14="http://schemas.microsoft.com/office/drawing/2010/main" val="0"/>
@@ -8200,19 +8299,11 @@
                 <w:sz w:val="24"/>
               </w:rPr>
             </w:pPr>
-            <w:proofErr w:type="spellStart"/>
-            <w:r>
-              <w:rPr>
-                <w:sz w:val="24"/>
-              </w:rPr>
-              <w:t>Num</w:t>
-            </w:r>
-            <w:proofErr w:type="spellEnd"/>
-            <w:r>
-              <w:rPr>
-                <w:sz w:val="24"/>
-              </w:rPr>
-              <w:t xml:space="preserve"> Review</w:t>
+            <w:r>
+              <w:rPr>
+                <w:sz w:val="24"/>
+              </w:rPr>
+              <w:t>Num Review</w:t>
             </w:r>
             <w:r>
               <w:rPr>
@@ -9795,11 +9886,19 @@
                 <w:sz w:val="24"/>
               </w:rPr>
             </w:pPr>
-            <w:r>
-              <w:rPr>
-                <w:sz w:val="24"/>
-              </w:rPr>
-              <w:t>Other Student</w:t>
+            <w:proofErr w:type="gramStart"/>
+            <w:r>
+              <w:rPr>
+                <w:sz w:val="24"/>
+              </w:rPr>
+              <w:t>Other</w:t>
+            </w:r>
+            <w:proofErr w:type="gramEnd"/>
+            <w:r>
+              <w:rPr>
+                <w:sz w:val="24"/>
+              </w:rPr>
+              <w:t xml:space="preserve"> Student</w:t>
             </w:r>
             <w:r>
               <w:rPr>
@@ -9860,11 +9959,19 @@
                 <w:sz w:val="24"/>
               </w:rPr>
             </w:pPr>
-            <w:r>
-              <w:rPr>
-                <w:sz w:val="24"/>
-              </w:rPr>
-              <w:t>Other student</w:t>
+            <w:proofErr w:type="gramStart"/>
+            <w:r>
+              <w:rPr>
+                <w:sz w:val="24"/>
+              </w:rPr>
+              <w:t>Other</w:t>
+            </w:r>
+            <w:proofErr w:type="gramEnd"/>
+            <w:r>
+              <w:rPr>
+                <w:sz w:val="24"/>
+              </w:rPr>
+              <w:t xml:space="preserve"> student</w:t>
             </w:r>
             <w:r>
               <w:rPr>
@@ -9916,7 +10023,21 @@
               <w:rPr>
                 <w:sz w:val="24"/>
               </w:rPr>
-              <w:t>Not a pointer to an Student</w:t>
+              <w:t xml:space="preserve">Not a pointer to </w:t>
+            </w:r>
+            <w:proofErr w:type="gramStart"/>
+            <w:r>
+              <w:rPr>
+                <w:sz w:val="24"/>
+              </w:rPr>
+              <w:t>an</w:t>
+            </w:r>
+            <w:proofErr w:type="gramEnd"/>
+            <w:r>
+              <w:rPr>
+                <w:sz w:val="24"/>
+              </w:rPr>
+              <w:t xml:space="preserve"> Student</w:t>
             </w:r>
             <w:r>
               <w:rPr>
@@ -11937,15 +12058,10 @@
           <w:sz w:val="32"/>
           <w:szCs w:val="32"/>
         </w:rPr>
-        <w:t>of email by an Student or Reviewer is on the client systems and thus is external to the system.</w:t>
-      </w:r>
-    </w:p>
-    <w:p>
-      <w:pPr>
-        <w:tabs>
-          <w:tab w:val="left" w:pos="7421"/>
-        </w:tabs>
-        <w:bidi w:val="0"/>
+        <w:t xml:space="preserve">of email by </w:t>
+      </w:r>
+      <w:proofErr w:type="gramStart"/>
+      <w:r>
         <w:rPr>
           <w:b/>
           <w:bCs/>
@@ -11953,7 +12069,9 @@
           <w:sz w:val="32"/>
           <w:szCs w:val="32"/>
         </w:rPr>
-      </w:pPr>
+        <w:t>an</w:t>
+      </w:r>
+      <w:proofErr w:type="gramEnd"/>
       <w:r>
         <w:rPr>
           <w:b/>
@@ -11962,7 +12080,54 @@
           <w:sz w:val="32"/>
           <w:szCs w:val="32"/>
         </w:rPr>
-        <w:t>The PC on which the Article Manager resides will have its own security. Only the Editor will have physical access to the machine and the program on it. There is no special protection built into this system other than to provide the editor with write access to the University educational system to publish an lecture.</w:t>
+        <w:t xml:space="preserve"> Student or Reviewer is on the client systems and thus is external to the system.</w:t>
+      </w:r>
+    </w:p>
+    <w:p>
+      <w:pPr>
+        <w:tabs>
+          <w:tab w:val="left" w:pos="7421"/>
+        </w:tabs>
+        <w:bidi w:val="0"/>
+        <w:rPr>
+          <w:b/>
+          <w:bCs/>
+          <w:color w:val="0070C0"/>
+          <w:sz w:val="32"/>
+          <w:szCs w:val="32"/>
+        </w:rPr>
+      </w:pPr>
+      <w:r>
+        <w:rPr>
+          <w:b/>
+          <w:bCs/>
+          <w:color w:val="0070C0"/>
+          <w:sz w:val="32"/>
+          <w:szCs w:val="32"/>
+        </w:rPr>
+        <w:t xml:space="preserve">The PC on which the Article Manager resides will have its own security. Only the Editor will have physical access to the machine and the program on it. There is no special protection built into this system other than to provide the editor with write access to the University educational system to publish </w:t>
+      </w:r>
+      <w:proofErr w:type="gramStart"/>
+      <w:r>
+        <w:rPr>
+          <w:b/>
+          <w:bCs/>
+          <w:color w:val="0070C0"/>
+          <w:sz w:val="32"/>
+          <w:szCs w:val="32"/>
+        </w:rPr>
+        <w:t>an</w:t>
+      </w:r>
+      <w:proofErr w:type="gramEnd"/>
+      <w:r>
+        <w:rPr>
+          <w:b/>
+          <w:bCs/>
+          <w:color w:val="0070C0"/>
+          <w:sz w:val="32"/>
+          <w:szCs w:val="32"/>
+        </w:rPr>
+        <w:t xml:space="preserve"> lecture.</w:t>
       </w:r>
     </w:p>
     <w:p>
@@ -12589,8 +12754,8 @@
       </w:pPr>
     </w:p>
     <w:sectPr>
-      <w:headerReference w:type="default" r:id="rId36"/>
-      <w:footerReference w:type="default" r:id="rId37"/>
+      <w:headerReference w:type="default" r:id="rId35"/>
+      <w:footerReference w:type="default" r:id="rId36"/>
       <w:pgSz w:w="11906" w:h="16838"/>
       <w:pgMar w:top="1440" w:right="1800" w:bottom="1440" w:left="1800" w:header="708" w:footer="708" w:gutter="0"/>
       <w:cols w:space="708"/>
@@ -12603,7 +12768,7 @@
 </file>
 
 <file path=word/endnotes.xml><?xml version="1.0" encoding="utf-8"?>
-<w:endnotes xmlns:wpc="http://schemas.microsoft.com/office/word/2010/wordprocessingCanvas" xmlns:mc="http://schemas.openxmlformats.org/markup-compatibility/2006" xmlns:o="urn:schemas-microsoft-com:office:office" xmlns:r="http://schemas.openxmlformats.org/officeDocument/2006/relationships" xmlns:m="http://schemas.openxmlformats.org/officeDocument/2006/math" xmlns:v="urn:schemas-microsoft-com:vml" xmlns:wp14="http://schemas.microsoft.com/office/word/2010/wordprocessingDrawing" xmlns:wp="http://schemas.openxmlformats.org/drawingml/2006/wordprocessingDrawing" xmlns:w10="urn:schemas-microsoft-com:office:word" xmlns:w="http://schemas.openxmlformats.org/wordprocessingml/2006/main" xmlns:w14="http://schemas.microsoft.com/office/word/2010/wordml" xmlns:wpg="http://schemas.microsoft.com/office/word/2010/wordprocessingGroup" xmlns:wpi="http://schemas.microsoft.com/office/word/2010/wordprocessingInk" xmlns:wne="http://schemas.microsoft.com/office/word/2006/wordml" xmlns:wps="http://schemas.microsoft.com/office/word/2010/wordprocessingShape" mc:Ignorable="w14 wp14">
+<w:endnotes xmlns:wpc="http://schemas.microsoft.com/office/word/2010/wordprocessingCanvas" xmlns:cx="http://schemas.microsoft.com/office/drawing/2014/chartex" xmlns:cx1="http://schemas.microsoft.com/office/drawing/2015/9/8/chartex" xmlns:cx2="http://schemas.microsoft.com/office/drawing/2015/10/21/chartex" xmlns:cx3="http://schemas.microsoft.com/office/drawing/2016/5/9/chartex" xmlns:cx4="http://schemas.microsoft.com/office/drawing/2016/5/10/chartex" xmlns:cx5="http://schemas.microsoft.com/office/drawing/2016/5/11/chartex" xmlns:cx6="http://schemas.microsoft.com/office/drawing/2016/5/12/chartex" xmlns:cx7="http://schemas.microsoft.com/office/drawing/2016/5/13/chartex" xmlns:cx8="http://schemas.microsoft.com/office/drawing/2016/5/14/chartex" xmlns:mc="http://schemas.openxmlformats.org/markup-compatibility/2006" xmlns:aink="http://schemas.microsoft.com/office/drawing/2016/ink" xmlns:am3d="http://schemas.microsoft.com/office/drawing/2017/model3d" xmlns:o="urn:schemas-microsoft-com:office:office" xmlns:r="http://schemas.openxmlformats.org/officeDocument/2006/relationships" xmlns:m="http://schemas.openxmlformats.org/officeDocument/2006/math" xmlns:v="urn:schemas-microsoft-com:vml" xmlns:wp14="http://schemas.microsoft.com/office/word/2010/wordprocessingDrawing" xmlns:wp="http://schemas.openxmlformats.org/drawingml/2006/wordprocessingDrawing" xmlns:w10="urn:schemas-microsoft-com:office:word" xmlns:w="http://schemas.openxmlformats.org/wordprocessingml/2006/main" xmlns:w14="http://schemas.microsoft.com/office/word/2010/wordml" xmlns:w15="http://schemas.microsoft.com/office/word/2012/wordml" xmlns:w16cid="http://schemas.microsoft.com/office/word/2016/wordml/cid" xmlns:w16se="http://schemas.microsoft.com/office/word/2015/wordml/symex" xmlns:wpg="http://schemas.microsoft.com/office/word/2010/wordprocessingGroup" xmlns:wpi="http://schemas.microsoft.com/office/word/2010/wordprocessingInk" xmlns:wne="http://schemas.microsoft.com/office/word/2006/wordml" xmlns:wps="http://schemas.microsoft.com/office/word/2010/wordprocessingShape" mc:Ignorable="w14 w15 w16se w16cid wp14">
   <w:endnote w:type="separator" w:id="-1">
     <w:p>
       <w:pPr>
@@ -12628,7 +12793,7 @@
 </file>
 
 <file path=word/footer1.xml><?xml version="1.0" encoding="utf-8"?>
-<w:ftr xmlns:wpc="http://schemas.microsoft.com/office/word/2010/wordprocessingCanvas" xmlns:mc="http://schemas.openxmlformats.org/markup-compatibility/2006" xmlns:o="urn:schemas-microsoft-com:office:office" xmlns:r="http://schemas.openxmlformats.org/officeDocument/2006/relationships" xmlns:m="http://schemas.openxmlformats.org/officeDocument/2006/math" xmlns:v="urn:schemas-microsoft-com:vml" xmlns:wp14="http://schemas.microsoft.com/office/word/2010/wordprocessingDrawing" xmlns:wp="http://schemas.openxmlformats.org/drawingml/2006/wordprocessingDrawing" xmlns:w10="urn:schemas-microsoft-com:office:word" xmlns:w="http://schemas.openxmlformats.org/wordprocessingml/2006/main" xmlns:w14="http://schemas.microsoft.com/office/word/2010/wordml" xmlns:wpg="http://schemas.microsoft.com/office/word/2010/wordprocessingGroup" xmlns:wpi="http://schemas.microsoft.com/office/word/2010/wordprocessingInk" xmlns:wne="http://schemas.microsoft.com/office/word/2006/wordml" xmlns:wps="http://schemas.microsoft.com/office/word/2010/wordprocessingShape" mc:Ignorable="w14 wp14">
+<w:ftr xmlns:wpc="http://schemas.microsoft.com/office/word/2010/wordprocessingCanvas" xmlns:cx="http://schemas.microsoft.com/office/drawing/2014/chartex" xmlns:cx1="http://schemas.microsoft.com/office/drawing/2015/9/8/chartex" xmlns:cx2="http://schemas.microsoft.com/office/drawing/2015/10/21/chartex" xmlns:cx3="http://schemas.microsoft.com/office/drawing/2016/5/9/chartex" xmlns:cx4="http://schemas.microsoft.com/office/drawing/2016/5/10/chartex" xmlns:cx5="http://schemas.microsoft.com/office/drawing/2016/5/11/chartex" xmlns:cx6="http://schemas.microsoft.com/office/drawing/2016/5/12/chartex" xmlns:cx7="http://schemas.microsoft.com/office/drawing/2016/5/13/chartex" xmlns:cx8="http://schemas.microsoft.com/office/drawing/2016/5/14/chartex" xmlns:mc="http://schemas.openxmlformats.org/markup-compatibility/2006" xmlns:aink="http://schemas.microsoft.com/office/drawing/2016/ink" xmlns:am3d="http://schemas.microsoft.com/office/drawing/2017/model3d" xmlns:o="urn:schemas-microsoft-com:office:office" xmlns:r="http://schemas.openxmlformats.org/officeDocument/2006/relationships" xmlns:m="http://schemas.openxmlformats.org/officeDocument/2006/math" xmlns:v="urn:schemas-microsoft-com:vml" xmlns:wp14="http://schemas.microsoft.com/office/word/2010/wordprocessingDrawing" xmlns:wp="http://schemas.openxmlformats.org/drawingml/2006/wordprocessingDrawing" xmlns:w10="urn:schemas-microsoft-com:office:word" xmlns:w="http://schemas.openxmlformats.org/wordprocessingml/2006/main" xmlns:w14="http://schemas.microsoft.com/office/word/2010/wordml" xmlns:w15="http://schemas.microsoft.com/office/word/2012/wordml" xmlns:w16cid="http://schemas.microsoft.com/office/word/2016/wordml/cid" xmlns:w16se="http://schemas.microsoft.com/office/word/2015/wordml/symex" xmlns:wpg="http://schemas.microsoft.com/office/word/2010/wordprocessingGroup" xmlns:wpi="http://schemas.microsoft.com/office/word/2010/wordprocessingInk" xmlns:wne="http://schemas.microsoft.com/office/word/2006/wordml" xmlns:wps="http://schemas.microsoft.com/office/word/2010/wordprocessingShape" mc:Ignorable="w14 w15 w16se w16cid wp14">
   <w:p>
     <w:pPr>
       <w:pStyle w:val="a9"/>
@@ -12683,7 +12848,7 @@
 </file>
 
 <file path=word/footnotes.xml><?xml version="1.0" encoding="utf-8"?>
-<w:footnotes xmlns:wpc="http://schemas.microsoft.com/office/word/2010/wordprocessingCanvas" xmlns:mc="http://schemas.openxmlformats.org/markup-compatibility/2006" xmlns:o="urn:schemas-microsoft-com:office:office" xmlns:r="http://schemas.openxmlformats.org/officeDocument/2006/relationships" xmlns:m="http://schemas.openxmlformats.org/officeDocument/2006/math" xmlns:v="urn:schemas-microsoft-com:vml" xmlns:wp14="http://schemas.microsoft.com/office/word/2010/wordprocessingDrawing" xmlns:wp="http://schemas.openxmlformats.org/drawingml/2006/wordprocessingDrawing" xmlns:w10="urn:schemas-microsoft-com:office:word" xmlns:w="http://schemas.openxmlformats.org/wordprocessingml/2006/main" xmlns:w14="http://schemas.microsoft.com/office/word/2010/wordml" xmlns:wpg="http://schemas.microsoft.com/office/word/2010/wordprocessingGroup" xmlns:wpi="http://schemas.microsoft.com/office/word/2010/wordprocessingInk" xmlns:wne="http://schemas.microsoft.com/office/word/2006/wordml" xmlns:wps="http://schemas.microsoft.com/office/word/2010/wordprocessingShape" mc:Ignorable="w14 wp14">
+<w:footnotes xmlns:wpc="http://schemas.microsoft.com/office/word/2010/wordprocessingCanvas" xmlns:cx="http://schemas.microsoft.com/office/drawing/2014/chartex" xmlns:cx1="http://schemas.microsoft.com/office/drawing/2015/9/8/chartex" xmlns:cx2="http://schemas.microsoft.com/office/drawing/2015/10/21/chartex" xmlns:cx3="http://schemas.microsoft.com/office/drawing/2016/5/9/chartex" xmlns:cx4="http://schemas.microsoft.com/office/drawing/2016/5/10/chartex" xmlns:cx5="http://schemas.microsoft.com/office/drawing/2016/5/11/chartex" xmlns:cx6="http://schemas.microsoft.com/office/drawing/2016/5/12/chartex" xmlns:cx7="http://schemas.microsoft.com/office/drawing/2016/5/13/chartex" xmlns:cx8="http://schemas.microsoft.com/office/drawing/2016/5/14/chartex" xmlns:mc="http://schemas.openxmlformats.org/markup-compatibility/2006" xmlns:aink="http://schemas.microsoft.com/office/drawing/2016/ink" xmlns:am3d="http://schemas.microsoft.com/office/drawing/2017/model3d" xmlns:o="urn:schemas-microsoft-com:office:office" xmlns:r="http://schemas.openxmlformats.org/officeDocument/2006/relationships" xmlns:m="http://schemas.openxmlformats.org/officeDocument/2006/math" xmlns:v="urn:schemas-microsoft-com:vml" xmlns:wp14="http://schemas.microsoft.com/office/word/2010/wordprocessingDrawing" xmlns:wp="http://schemas.openxmlformats.org/drawingml/2006/wordprocessingDrawing" xmlns:w10="urn:schemas-microsoft-com:office:word" xmlns:w="http://schemas.openxmlformats.org/wordprocessingml/2006/main" xmlns:w14="http://schemas.microsoft.com/office/word/2010/wordml" xmlns:w15="http://schemas.microsoft.com/office/word/2012/wordml" xmlns:w16cid="http://schemas.microsoft.com/office/word/2016/wordml/cid" xmlns:w16se="http://schemas.microsoft.com/office/word/2015/wordml/symex" xmlns:wpg="http://schemas.microsoft.com/office/word/2010/wordprocessingGroup" xmlns:wpi="http://schemas.microsoft.com/office/word/2010/wordprocessingInk" xmlns:wne="http://schemas.microsoft.com/office/word/2006/wordml" xmlns:wps="http://schemas.microsoft.com/office/word/2010/wordprocessingShape" mc:Ignorable="w14 w15 w16se w16cid wp14">
   <w:footnote w:type="separator" w:id="-1">
     <w:p>
       <w:pPr>
@@ -12708,7 +12873,7 @@
 </file>
 
 <file path=word/header1.xml><?xml version="1.0" encoding="utf-8"?>
-<w:hdr xmlns:wpc="http://schemas.microsoft.com/office/word/2010/wordprocessingCanvas" xmlns:mc="http://schemas.openxmlformats.org/markup-compatibility/2006" xmlns:o="urn:schemas-microsoft-com:office:office" xmlns:r="http://schemas.openxmlformats.org/officeDocument/2006/relationships" xmlns:m="http://schemas.openxmlformats.org/officeDocument/2006/math" xmlns:v="urn:schemas-microsoft-com:vml" xmlns:wp14="http://schemas.microsoft.com/office/word/2010/wordprocessingDrawing" xmlns:wp="http://schemas.openxmlformats.org/drawingml/2006/wordprocessingDrawing" xmlns:w10="urn:schemas-microsoft-com:office:word" xmlns:w="http://schemas.openxmlformats.org/wordprocessingml/2006/main" xmlns:w14="http://schemas.microsoft.com/office/word/2010/wordml" xmlns:wpg="http://schemas.microsoft.com/office/word/2010/wordprocessingGroup" xmlns:wpi="http://schemas.microsoft.com/office/word/2010/wordprocessingInk" xmlns:wne="http://schemas.microsoft.com/office/word/2006/wordml" xmlns:wps="http://schemas.microsoft.com/office/word/2010/wordprocessingShape" mc:Ignorable="w14 wp14">
+<w:hdr xmlns:wpc="http://schemas.microsoft.com/office/word/2010/wordprocessingCanvas" xmlns:cx="http://schemas.microsoft.com/office/drawing/2014/chartex" xmlns:cx1="http://schemas.microsoft.com/office/drawing/2015/9/8/chartex" xmlns:cx2="http://schemas.microsoft.com/office/drawing/2015/10/21/chartex" xmlns:cx3="http://schemas.microsoft.com/office/drawing/2016/5/9/chartex" xmlns:cx4="http://schemas.microsoft.com/office/drawing/2016/5/10/chartex" xmlns:cx5="http://schemas.microsoft.com/office/drawing/2016/5/11/chartex" xmlns:cx6="http://schemas.microsoft.com/office/drawing/2016/5/12/chartex" xmlns:cx7="http://schemas.microsoft.com/office/drawing/2016/5/13/chartex" xmlns:cx8="http://schemas.microsoft.com/office/drawing/2016/5/14/chartex" xmlns:mc="http://schemas.openxmlformats.org/markup-compatibility/2006" xmlns:aink="http://schemas.microsoft.com/office/drawing/2016/ink" xmlns:am3d="http://schemas.microsoft.com/office/drawing/2017/model3d" xmlns:o="urn:schemas-microsoft-com:office:office" xmlns:r="http://schemas.openxmlformats.org/officeDocument/2006/relationships" xmlns:m="http://schemas.openxmlformats.org/officeDocument/2006/math" xmlns:v="urn:schemas-microsoft-com:vml" xmlns:wp14="http://schemas.microsoft.com/office/word/2010/wordprocessingDrawing" xmlns:wp="http://schemas.openxmlformats.org/drawingml/2006/wordprocessingDrawing" xmlns:w10="urn:schemas-microsoft-com:office:word" xmlns:w="http://schemas.openxmlformats.org/wordprocessingml/2006/main" xmlns:w14="http://schemas.microsoft.com/office/word/2010/wordml" xmlns:w15="http://schemas.microsoft.com/office/word/2012/wordml" xmlns:w16cid="http://schemas.microsoft.com/office/word/2016/wordml/cid" xmlns:w16se="http://schemas.microsoft.com/office/word/2015/wordml/symex" xmlns:wpg="http://schemas.microsoft.com/office/word/2010/wordprocessingGroup" xmlns:wpi="http://schemas.microsoft.com/office/word/2010/wordprocessingInk" xmlns:wne="http://schemas.microsoft.com/office/word/2006/wordml" xmlns:wps="http://schemas.microsoft.com/office/word/2010/wordprocessingShape" mc:Ignorable="w14 w15 w16se w16cid wp14">
   <w:p>
     <w:pPr>
       <w:pStyle w:val="a8"/>
@@ -12719,8 +12884,8 @@
 </file>
 
 <file path=word/numbering.xml><?xml version="1.0" encoding="utf-8"?>
-<w:numbering xmlns:wpc="http://schemas.microsoft.com/office/word/2010/wordprocessingCanvas" xmlns:mc="http://schemas.openxmlformats.org/markup-compatibility/2006" xmlns:o="urn:schemas-microsoft-com:office:office" xmlns:r="http://schemas.openxmlformats.org/officeDocument/2006/relationships" xmlns:m="http://schemas.openxmlformats.org/officeDocument/2006/math" xmlns:v="urn:schemas-microsoft-com:vml" xmlns:wp14="http://schemas.microsoft.com/office/word/2010/wordprocessingDrawing" xmlns:wp="http://schemas.openxmlformats.org/drawingml/2006/wordprocessingDrawing" xmlns:w10="urn:schemas-microsoft-com:office:word" xmlns:w="http://schemas.openxmlformats.org/wordprocessingml/2006/main" xmlns:w14="http://schemas.microsoft.com/office/word/2010/wordml" xmlns:wpg="http://schemas.microsoft.com/office/word/2010/wordprocessingGroup" xmlns:wpi="http://schemas.microsoft.com/office/word/2010/wordprocessingInk" xmlns:wne="http://schemas.microsoft.com/office/word/2006/wordml" xmlns:wps="http://schemas.microsoft.com/office/word/2010/wordprocessingShape" mc:Ignorable="w14 wp14">
-  <w:abstractNum w:abstractNumId="0">
+<w:numbering xmlns:wpc="http://schemas.microsoft.com/office/word/2010/wordprocessingCanvas" xmlns:cx="http://schemas.microsoft.com/office/drawing/2014/chartex" xmlns:cx1="http://schemas.microsoft.com/office/drawing/2015/9/8/chartex" xmlns:cx2="http://schemas.microsoft.com/office/drawing/2015/10/21/chartex" xmlns:cx3="http://schemas.microsoft.com/office/drawing/2016/5/9/chartex" xmlns:cx4="http://schemas.microsoft.com/office/drawing/2016/5/10/chartex" xmlns:cx5="http://schemas.microsoft.com/office/drawing/2016/5/11/chartex" xmlns:cx6="http://schemas.microsoft.com/office/drawing/2016/5/12/chartex" xmlns:cx7="http://schemas.microsoft.com/office/drawing/2016/5/13/chartex" xmlns:cx8="http://schemas.microsoft.com/office/drawing/2016/5/14/chartex" xmlns:mc="http://schemas.openxmlformats.org/markup-compatibility/2006" xmlns:aink="http://schemas.microsoft.com/office/drawing/2016/ink" xmlns:am3d="http://schemas.microsoft.com/office/drawing/2017/model3d" xmlns:o="urn:schemas-microsoft-com:office:office" xmlns:r="http://schemas.openxmlformats.org/officeDocument/2006/relationships" xmlns:m="http://schemas.openxmlformats.org/officeDocument/2006/math" xmlns:v="urn:schemas-microsoft-com:vml" xmlns:wp14="http://schemas.microsoft.com/office/word/2010/wordprocessingDrawing" xmlns:wp="http://schemas.openxmlformats.org/drawingml/2006/wordprocessingDrawing" xmlns:w10="urn:schemas-microsoft-com:office:word" xmlns:w="http://schemas.openxmlformats.org/wordprocessingml/2006/main" xmlns:w14="http://schemas.microsoft.com/office/word/2010/wordml" xmlns:w15="http://schemas.microsoft.com/office/word/2012/wordml" xmlns:w16cid="http://schemas.microsoft.com/office/word/2016/wordml/cid" xmlns:w16se="http://schemas.microsoft.com/office/word/2015/wordml/symex" xmlns:wpg="http://schemas.microsoft.com/office/word/2010/wordprocessingGroup" xmlns:wpi="http://schemas.microsoft.com/office/word/2010/wordprocessingInk" xmlns:wne="http://schemas.microsoft.com/office/word/2006/wordml" xmlns:wps="http://schemas.microsoft.com/office/word/2010/wordprocessingShape" mc:Ignorable="w14 w15 w16se w16cid wp14">
+  <w:abstractNum w:abstractNumId="0" w15:restartNumberingAfterBreak="0">
     <w:nsid w:val="0CF00532"/>
     <w:multiLevelType w:val="hybridMultilevel"/>
     <w:tmpl w:val="052A92F4"/>
@@ -12806,7 +12971,7 @@
       </w:pPr>
     </w:lvl>
   </w:abstractNum>
-  <w:abstractNum w:abstractNumId="1">
+  <w:abstractNum w:abstractNumId="1" w15:restartNumberingAfterBreak="0">
     <w:nsid w:val="428D4D1E"/>
     <w:multiLevelType w:val="multilevel"/>
     <w:tmpl w:val="434ACA04"/>
@@ -12924,7 +13089,7 @@
       </w:rPr>
     </w:lvl>
   </w:abstractNum>
-  <w:abstractNum w:abstractNumId="2">
+  <w:abstractNum w:abstractNumId="2" w15:restartNumberingAfterBreak="0">
     <w:nsid w:val="533611D6"/>
     <w:multiLevelType w:val="hybridMultilevel"/>
     <w:tmpl w:val="F134F8A0"/>
@@ -13010,7 +13175,7 @@
       </w:pPr>
     </w:lvl>
   </w:abstractNum>
-  <w:abstractNum w:abstractNumId="3">
+  <w:abstractNum w:abstractNumId="3" w15:restartNumberingAfterBreak="0">
     <w:nsid w:val="60130066"/>
     <w:multiLevelType w:val="multilevel"/>
     <w:tmpl w:val="434ACA04"/>
@@ -13128,7 +13293,7 @@
       </w:rPr>
     </w:lvl>
   </w:abstractNum>
-  <w:abstractNum w:abstractNumId="4">
+  <w:abstractNum w:abstractNumId="4" w15:restartNumberingAfterBreak="0">
     <w:nsid w:val="64D34539"/>
     <w:multiLevelType w:val="multilevel"/>
     <w:tmpl w:val="434ACA04"/>
@@ -13265,7 +13430,7 @@
 </file>
 
 <file path=word/styles.xml><?xml version="1.0" encoding="utf-8"?>
-<w:styles xmlns:mc="http://schemas.openxmlformats.org/markup-compatibility/2006" xmlns:r="http://schemas.openxmlformats.org/officeDocument/2006/relationships" xmlns:w="http://schemas.openxmlformats.org/wordprocessingml/2006/main" xmlns:w14="http://schemas.microsoft.com/office/word/2010/wordml" mc:Ignorable="w14">
+<w:styles xmlns:mc="http://schemas.openxmlformats.org/markup-compatibility/2006" xmlns:r="http://schemas.openxmlformats.org/officeDocument/2006/relationships" xmlns:w="http://schemas.openxmlformats.org/wordprocessingml/2006/main" xmlns:w14="http://schemas.microsoft.com/office/word/2010/wordml" xmlns:w15="http://schemas.microsoft.com/office/word/2012/wordml" xmlns:w16cid="http://schemas.microsoft.com/office/word/2016/wordml/cid" xmlns:w16se="http://schemas.microsoft.com/office/word/2015/wordml/symex" mc:Ignorable="w14 w15 w16se w16cid">
   <w:docDefaults>
     <w:rPrDefault>
       <w:rPr>
@@ -13281,156 +13446,382 @@
       </w:pPr>
     </w:pPrDefault>
   </w:docDefaults>
-  <w:latentStyles w:defLockedState="0" w:defUIPriority="99" w:defSemiHidden="1" w:defUnhideWhenUsed="1" w:defQFormat="0" w:count="267">
-    <w:lsdException w:name="Normal" w:semiHidden="0" w:uiPriority="0" w:unhideWhenUsed="0" w:qFormat="1"/>
-    <w:lsdException w:name="heading 1" w:semiHidden="0" w:uiPriority="0" w:unhideWhenUsed="0" w:qFormat="1"/>
-    <w:lsdException w:name="heading 2" w:uiPriority="0" w:qFormat="1"/>
-    <w:lsdException w:name="heading 3" w:uiPriority="9" w:qFormat="1"/>
-    <w:lsdException w:name="heading 4" w:uiPriority="9" w:qFormat="1"/>
-    <w:lsdException w:name="heading 5" w:uiPriority="9" w:qFormat="1"/>
-    <w:lsdException w:name="heading 6" w:uiPriority="9" w:qFormat="1"/>
-    <w:lsdException w:name="heading 7" w:uiPriority="9" w:qFormat="1"/>
-    <w:lsdException w:name="heading 8" w:uiPriority="9" w:qFormat="1"/>
-    <w:lsdException w:name="heading 9" w:uiPriority="9" w:qFormat="1"/>
-    <w:lsdException w:name="index 1" w:uiPriority="0"/>
-    <w:lsdException w:name="toc 1" w:uiPriority="0"/>
-    <w:lsdException w:name="toc 2" w:uiPriority="0"/>
-    <w:lsdException w:name="toc 3" w:uiPriority="0"/>
-    <w:lsdException w:name="toc 4" w:uiPriority="0"/>
-    <w:lsdException w:name="toc 5" w:uiPriority="39"/>
-    <w:lsdException w:name="toc 6" w:uiPriority="39"/>
-    <w:lsdException w:name="toc 7" w:uiPriority="39"/>
-    <w:lsdException w:name="toc 8" w:uiPriority="39"/>
-    <w:lsdException w:name="toc 9" w:uiPriority="39"/>
-    <w:lsdException w:name="header" w:uiPriority="0"/>
-    <w:lsdException w:name="footer" w:uiPriority="0"/>
-    <w:lsdException w:name="caption" w:uiPriority="35" w:qFormat="1"/>
-    <w:lsdException w:name="table of figures" w:uiPriority="0"/>
-    <w:lsdException w:name="page number" w:uiPriority="0"/>
-    <w:lsdException w:name="Title" w:semiHidden="0" w:uiPriority="10" w:unhideWhenUsed="0" w:qFormat="1"/>
-    <w:lsdException w:name="Default Paragraph Font" w:uiPriority="1"/>
-    <w:lsdException w:name="Body Text" w:uiPriority="0"/>
-    <w:lsdException w:name="Subtitle" w:semiHidden="0" w:uiPriority="11" w:unhideWhenUsed="0" w:qFormat="1"/>
-    <w:lsdException w:name="Body Text Indent 2" w:uiPriority="0"/>
-    <w:lsdException w:name="Hyperlink" w:uiPriority="0"/>
-    <w:lsdException w:name="Strong" w:semiHidden="0" w:uiPriority="22" w:unhideWhenUsed="0" w:qFormat="1"/>
-    <w:lsdException w:name="Emphasis" w:semiHidden="0" w:uiPriority="20" w:unhideWhenUsed="0" w:qFormat="1"/>
-    <w:lsdException w:name="Normal Table" w:semiHidden="0" w:unhideWhenUsed="0"/>
-    <w:lsdException w:name="Table Subtle 1" w:semiHidden="0" w:unhideWhenUsed="0"/>
-    <w:lsdException w:name="Table Web 2" w:semiHidden="0" w:unhideWhenUsed="0"/>
-    <w:lsdException w:name="Table Web 3" w:semiHidden="0" w:unhideWhenUsed="0"/>
-    <w:lsdException w:name="Table Grid" w:semiHidden="0" w:uiPriority="39" w:unhideWhenUsed="0"/>
-    <w:lsdException w:name="Placeholder Text" w:unhideWhenUsed="0"/>
-    <w:lsdException w:name="No Spacing" w:semiHidden="0" w:uiPriority="1" w:unhideWhenUsed="0" w:qFormat="1"/>
-    <w:lsdException w:name="Light Shading" w:semiHidden="0" w:uiPriority="60" w:unhideWhenUsed="0"/>
-    <w:lsdException w:name="Light List" w:semiHidden="0" w:uiPriority="61" w:unhideWhenUsed="0"/>
-    <w:lsdException w:name="Light Grid" w:semiHidden="0" w:uiPriority="62" w:unhideWhenUsed="0"/>
-    <w:lsdException w:name="Medium Shading 1" w:semiHidden="0" w:uiPriority="63" w:unhideWhenUsed="0"/>
-    <w:lsdException w:name="Medium Shading 2" w:semiHidden="0" w:uiPriority="64" w:unhideWhenUsed="0"/>
-    <w:lsdException w:name="Medium List 1" w:semiHidden="0" w:uiPriority="65" w:unhideWhenUsed="0"/>
-    <w:lsdException w:name="Medium List 2" w:semiHidden="0" w:uiPriority="66" w:unhideWhenUsed="0"/>
-    <w:lsdException w:name="Medium Grid 1" w:semiHidden="0" w:uiPriority="67" w:unhideWhenUsed="0"/>
-    <w:lsdException w:name="Medium Grid 2" w:semiHidden="0" w:uiPriority="68" w:unhideWhenUsed="0"/>
-    <w:lsdException w:name="Medium Grid 3" w:semiHidden="0" w:uiPriority="69" w:unhideWhenUsed="0"/>
-    <w:lsdException w:name="Dark List" w:semiHidden="0" w:uiPriority="70" w:unhideWhenUsed="0"/>
-    <w:lsdException w:name="Colorful Shading" w:semiHidden="0" w:uiPriority="71" w:unhideWhenUsed="0"/>
-    <w:lsdException w:name="Colorful List" w:semiHidden="0" w:uiPriority="72" w:unhideWhenUsed="0"/>
-    <w:lsdException w:name="Colorful Grid" w:semiHidden="0" w:uiPriority="73" w:unhideWhenUsed="0"/>
-    <w:lsdException w:name="Light Shading Accent 1" w:semiHidden="0" w:uiPriority="60" w:unhideWhenUsed="0"/>
-    <w:lsdException w:name="Light List Accent 1" w:semiHidden="0" w:uiPriority="61" w:unhideWhenUsed="0"/>
-    <w:lsdException w:name="Light Grid Accent 1" w:semiHidden="0" w:uiPriority="62" w:unhideWhenUsed="0"/>
-    <w:lsdException w:name="Medium Shading 1 Accent 1" w:semiHidden="0" w:uiPriority="63" w:unhideWhenUsed="0"/>
-    <w:lsdException w:name="Medium Shading 2 Accent 1" w:semiHidden="0" w:uiPriority="64" w:unhideWhenUsed="0"/>
-    <w:lsdException w:name="Medium List 1 Accent 1" w:semiHidden="0" w:uiPriority="65" w:unhideWhenUsed="0"/>
-    <w:lsdException w:name="Revision" w:unhideWhenUsed="0"/>
-    <w:lsdException w:name="List Paragraph" w:semiHidden="0" w:uiPriority="34" w:unhideWhenUsed="0" w:qFormat="1"/>
-    <w:lsdException w:name="Quote" w:semiHidden="0" w:uiPriority="29" w:unhideWhenUsed="0" w:qFormat="1"/>
-    <w:lsdException w:name="Intense Quote" w:semiHidden="0" w:uiPriority="30" w:unhideWhenUsed="0" w:qFormat="1"/>
-    <w:lsdException w:name="Medium List 2 Accent 1" w:semiHidden="0" w:uiPriority="66" w:unhideWhenUsed="0"/>
-    <w:lsdException w:name="Medium Grid 1 Accent 1" w:semiHidden="0" w:uiPriority="67" w:unhideWhenUsed="0"/>
-    <w:lsdException w:name="Medium Grid 2 Accent 1" w:semiHidden="0" w:uiPriority="68" w:unhideWhenUsed="0"/>
-    <w:lsdException w:name="Medium Grid 3 Accent 1" w:semiHidden="0" w:uiPriority="69" w:unhideWhenUsed="0"/>
-    <w:lsdException w:name="Dark List Accent 1" w:semiHidden="0" w:uiPriority="70" w:unhideWhenUsed="0"/>
-    <w:lsdException w:name="Colorful Shading Accent 1" w:semiHidden="0" w:uiPriority="71" w:unhideWhenUsed="0"/>
-    <w:lsdException w:name="Colorful List Accent 1" w:semiHidden="0" w:uiPriority="72" w:unhideWhenUsed="0"/>
-    <w:lsdException w:name="Colorful Grid Accent 1" w:semiHidden="0" w:uiPriority="73" w:unhideWhenUsed="0"/>
-    <w:lsdException w:name="Light Shading Accent 2" w:semiHidden="0" w:uiPriority="60" w:unhideWhenUsed="0"/>
-    <w:lsdException w:name="Light List Accent 2" w:semiHidden="0" w:uiPriority="61" w:unhideWhenUsed="0"/>
-    <w:lsdException w:name="Light Grid Accent 2" w:semiHidden="0" w:uiPriority="62" w:unhideWhenUsed="0"/>
-    <w:lsdException w:name="Medium Shading 1 Accent 2" w:semiHidden="0" w:uiPriority="63" w:unhideWhenUsed="0"/>
-    <w:lsdException w:name="Medium Shading 2 Accent 2" w:semiHidden="0" w:uiPriority="64" w:unhideWhenUsed="0"/>
-    <w:lsdException w:name="Medium List 1 Accent 2" w:semiHidden="0" w:uiPriority="65" w:unhideWhenUsed="0"/>
-    <w:lsdException w:name="Medium List 2 Accent 2" w:semiHidden="0" w:uiPriority="66" w:unhideWhenUsed="0"/>
-    <w:lsdException w:name="Medium Grid 1 Accent 2" w:semiHidden="0" w:uiPriority="67" w:unhideWhenUsed="0"/>
-    <w:lsdException w:name="Medium Grid 2 Accent 2" w:semiHidden="0" w:uiPriority="68" w:unhideWhenUsed="0"/>
-    <w:lsdException w:name="Medium Grid 3 Accent 2" w:semiHidden="0" w:uiPriority="69" w:unhideWhenUsed="0"/>
-    <w:lsdException w:name="Dark List Accent 2" w:semiHidden="0" w:uiPriority="70" w:unhideWhenUsed="0"/>
-    <w:lsdException w:name="Colorful Shading Accent 2" w:semiHidden="0" w:uiPriority="71" w:unhideWhenUsed="0"/>
-    <w:lsdException w:name="Colorful List Accent 2" w:semiHidden="0" w:uiPriority="72" w:unhideWhenUsed="0"/>
-    <w:lsdException w:name="Colorful Grid Accent 2" w:semiHidden="0" w:uiPriority="73" w:unhideWhenUsed="0"/>
-    <w:lsdException w:name="Light Shading Accent 3" w:semiHidden="0" w:uiPriority="60" w:unhideWhenUsed="0"/>
-    <w:lsdException w:name="Light List Accent 3" w:semiHidden="0" w:uiPriority="61" w:unhideWhenUsed="0"/>
-    <w:lsdException w:name="Light Grid Accent 3" w:semiHidden="0" w:uiPriority="62" w:unhideWhenUsed="0"/>
-    <w:lsdException w:name="Medium Shading 1 Accent 3" w:semiHidden="0" w:uiPriority="63" w:unhideWhenUsed="0"/>
-    <w:lsdException w:name="Medium Shading 2 Accent 3" w:semiHidden="0" w:uiPriority="64" w:unhideWhenUsed="0"/>
-    <w:lsdException w:name="Medium List 1 Accent 3" w:semiHidden="0" w:uiPriority="65" w:unhideWhenUsed="0"/>
-    <w:lsdException w:name="Medium List 2 Accent 3" w:semiHidden="0" w:uiPriority="66" w:unhideWhenUsed="0"/>
-    <w:lsdException w:name="Medium Grid 1 Accent 3" w:semiHidden="0" w:uiPriority="67" w:unhideWhenUsed="0"/>
-    <w:lsdException w:name="Medium Grid 2 Accent 3" w:semiHidden="0" w:uiPriority="68" w:unhideWhenUsed="0"/>
-    <w:lsdException w:name="Medium Grid 3 Accent 3" w:semiHidden="0" w:uiPriority="69" w:unhideWhenUsed="0"/>
-    <w:lsdException w:name="Dark List Accent 3" w:semiHidden="0" w:uiPriority="70" w:unhideWhenUsed="0"/>
-    <w:lsdException w:name="Colorful Shading Accent 3" w:semiHidden="0" w:uiPriority="71" w:unhideWhenUsed="0"/>
-    <w:lsdException w:name="Colorful List Accent 3" w:semiHidden="0" w:uiPriority="72" w:unhideWhenUsed="0"/>
-    <w:lsdException w:name="Colorful Grid Accent 3" w:semiHidden="0" w:uiPriority="73" w:unhideWhenUsed="0"/>
-    <w:lsdException w:name="Light Shading Accent 4" w:semiHidden="0" w:uiPriority="60" w:unhideWhenUsed="0"/>
-    <w:lsdException w:name="Light List Accent 4" w:semiHidden="0" w:uiPriority="61" w:unhideWhenUsed="0"/>
-    <w:lsdException w:name="Light Grid Accent 4" w:semiHidden="0" w:uiPriority="62" w:unhideWhenUsed="0"/>
-    <w:lsdException w:name="Medium Shading 1 Accent 4" w:semiHidden="0" w:uiPriority="63" w:unhideWhenUsed="0"/>
-    <w:lsdException w:name="Medium Shading 2 Accent 4" w:semiHidden="0" w:uiPriority="64" w:unhideWhenUsed="0"/>
-    <w:lsdException w:name="Medium List 1 Accent 4" w:semiHidden="0" w:uiPriority="65" w:unhideWhenUsed="0"/>
-    <w:lsdException w:name="Medium List 2 Accent 4" w:semiHidden="0" w:uiPriority="66" w:unhideWhenUsed="0"/>
-    <w:lsdException w:name="Medium Grid 1 Accent 4" w:semiHidden="0" w:uiPriority="67" w:unhideWhenUsed="0"/>
-    <w:lsdException w:name="Medium Grid 2 Accent 4" w:semiHidden="0" w:uiPriority="68" w:unhideWhenUsed="0"/>
-    <w:lsdException w:name="Medium Grid 3 Accent 4" w:semiHidden="0" w:uiPriority="69" w:unhideWhenUsed="0"/>
-    <w:lsdException w:name="Dark List Accent 4" w:semiHidden="0" w:uiPriority="70" w:unhideWhenUsed="0"/>
-    <w:lsdException w:name="Colorful Shading Accent 4" w:semiHidden="0" w:uiPriority="71" w:unhideWhenUsed="0"/>
-    <w:lsdException w:name="Colorful List Accent 4" w:semiHidden="0" w:uiPriority="72" w:unhideWhenUsed="0"/>
-    <w:lsdException w:name="Colorful Grid Accent 4" w:semiHidden="0" w:uiPriority="73" w:unhideWhenUsed="0"/>
-    <w:lsdException w:name="Light Shading Accent 5" w:semiHidden="0" w:uiPriority="60" w:unhideWhenUsed="0"/>
-    <w:lsdException w:name="Light List Accent 5" w:semiHidden="0" w:uiPriority="61" w:unhideWhenUsed="0"/>
-    <w:lsdException w:name="Light Grid Accent 5" w:semiHidden="0" w:uiPriority="62" w:unhideWhenUsed="0"/>
-    <w:lsdException w:name="Medium Shading 1 Accent 5" w:semiHidden="0" w:uiPriority="63" w:unhideWhenUsed="0"/>
-    <w:lsdException w:name="Medium Shading 2 Accent 5" w:semiHidden="0" w:uiPriority="64" w:unhideWhenUsed="0"/>
-    <w:lsdException w:name="Medium List 1 Accent 5" w:semiHidden="0" w:uiPriority="65" w:unhideWhenUsed="0"/>
-    <w:lsdException w:name="Medium List 2 Accent 5" w:semiHidden="0" w:uiPriority="66" w:unhideWhenUsed="0"/>
-    <w:lsdException w:name="Medium Grid 1 Accent 5" w:semiHidden="0" w:uiPriority="67" w:unhideWhenUsed="0"/>
-    <w:lsdException w:name="Medium Grid 2 Accent 5" w:semiHidden="0" w:uiPriority="68" w:unhideWhenUsed="0"/>
-    <w:lsdException w:name="Medium Grid 3 Accent 5" w:semiHidden="0" w:uiPriority="69" w:unhideWhenUsed="0"/>
-    <w:lsdException w:name="Dark List Accent 5" w:semiHidden="0" w:uiPriority="70" w:unhideWhenUsed="0"/>
-    <w:lsdException w:name="Colorful Shading Accent 5" w:semiHidden="0" w:uiPriority="71" w:unhideWhenUsed="0"/>
-    <w:lsdException w:name="Colorful List Accent 5" w:semiHidden="0" w:uiPriority="72" w:unhideWhenUsed="0"/>
-    <w:lsdException w:name="Colorful Grid Accent 5" w:semiHidden="0" w:uiPriority="73" w:unhideWhenUsed="0"/>
-    <w:lsdException w:name="Light Shading Accent 6" w:semiHidden="0" w:uiPriority="60" w:unhideWhenUsed="0"/>
-    <w:lsdException w:name="Light List Accent 6" w:semiHidden="0" w:uiPriority="61" w:unhideWhenUsed="0"/>
-    <w:lsdException w:name="Light Grid Accent 6" w:semiHidden="0" w:uiPriority="62" w:unhideWhenUsed="0"/>
-    <w:lsdException w:name="Medium Shading 1 Accent 6" w:semiHidden="0" w:uiPriority="63" w:unhideWhenUsed="0"/>
-    <w:lsdException w:name="Medium Shading 2 Accent 6" w:semiHidden="0" w:uiPriority="64" w:unhideWhenUsed="0"/>
-    <w:lsdException w:name="Medium List 1 Accent 6" w:semiHidden="0" w:uiPriority="65" w:unhideWhenUsed="0"/>
-    <w:lsdException w:name="Medium List 2 Accent 6" w:semiHidden="0" w:uiPriority="66" w:unhideWhenUsed="0"/>
-    <w:lsdException w:name="Medium Grid 1 Accent 6" w:semiHidden="0" w:uiPriority="67" w:unhideWhenUsed="0"/>
-    <w:lsdException w:name="Medium Grid 2 Accent 6" w:semiHidden="0" w:uiPriority="68" w:unhideWhenUsed="0"/>
-    <w:lsdException w:name="Medium Grid 3 Accent 6" w:semiHidden="0" w:uiPriority="69" w:unhideWhenUsed="0"/>
-    <w:lsdException w:name="Dark List Accent 6" w:semiHidden="0" w:uiPriority="70" w:unhideWhenUsed="0"/>
-    <w:lsdException w:name="Colorful Shading Accent 6" w:semiHidden="0" w:uiPriority="71" w:unhideWhenUsed="0"/>
-    <w:lsdException w:name="Colorful List Accent 6" w:semiHidden="0" w:uiPriority="72" w:unhideWhenUsed="0"/>
-    <w:lsdException w:name="Colorful Grid Accent 6" w:semiHidden="0" w:uiPriority="73" w:unhideWhenUsed="0"/>
-    <w:lsdException w:name="Subtle Emphasis" w:semiHidden="0" w:uiPriority="19" w:unhideWhenUsed="0" w:qFormat="1"/>
-    <w:lsdException w:name="Intense Emphasis" w:semiHidden="0" w:uiPriority="21" w:unhideWhenUsed="0" w:qFormat="1"/>
-    <w:lsdException w:name="Subtle Reference" w:semiHidden="0" w:uiPriority="31" w:unhideWhenUsed="0" w:qFormat="1"/>
-    <w:lsdException w:name="Intense Reference" w:semiHidden="0" w:uiPriority="32" w:unhideWhenUsed="0" w:qFormat="1"/>
-    <w:lsdException w:name="Book Title" w:semiHidden="0" w:uiPriority="33" w:unhideWhenUsed="0" w:qFormat="1"/>
-    <w:lsdException w:name="Bibliography" w:uiPriority="37"/>
-    <w:lsdException w:name="TOC Heading" w:uiPriority="39" w:qFormat="1"/>
+  <w:latentStyles w:defLockedState="0" w:defUIPriority="99" w:defSemiHidden="0" w:defUnhideWhenUsed="0" w:defQFormat="0" w:count="375">
+    <w:lsdException w:name="Normal" w:uiPriority="0" w:qFormat="1"/>
+    <w:lsdException w:name="heading 1" w:uiPriority="0" w:qFormat="1"/>
+    <w:lsdException w:name="heading 2" w:semiHidden="1" w:uiPriority="0" w:unhideWhenUsed="1" w:qFormat="1"/>
+    <w:lsdException w:name="heading 3" w:semiHidden="1" w:uiPriority="9" w:unhideWhenUsed="1" w:qFormat="1"/>
+    <w:lsdException w:name="heading 4" w:semiHidden="1" w:uiPriority="9" w:unhideWhenUsed="1" w:qFormat="1"/>
+    <w:lsdException w:name="heading 5" w:semiHidden="1" w:uiPriority="9" w:unhideWhenUsed="1" w:qFormat="1"/>
+    <w:lsdException w:name="heading 6" w:semiHidden="1" w:uiPriority="9" w:unhideWhenUsed="1" w:qFormat="1"/>
+    <w:lsdException w:name="heading 7" w:semiHidden="1" w:uiPriority="9" w:unhideWhenUsed="1" w:qFormat="1"/>
+    <w:lsdException w:name="heading 8" w:semiHidden="1" w:uiPriority="9" w:unhideWhenUsed="1" w:qFormat="1"/>
+    <w:lsdException w:name="heading 9" w:semiHidden="1" w:uiPriority="9" w:unhideWhenUsed="1" w:qFormat="1"/>
+    <w:lsdException w:name="index 1" w:semiHidden="1" w:uiPriority="0" w:unhideWhenUsed="1"/>
+    <w:lsdException w:name="index 2" w:semiHidden="1" w:unhideWhenUsed="1"/>
+    <w:lsdException w:name="index 3" w:semiHidden="1" w:unhideWhenUsed="1"/>
+    <w:lsdException w:name="index 4" w:semiHidden="1" w:unhideWhenUsed="1"/>
+    <w:lsdException w:name="index 5" w:semiHidden="1" w:unhideWhenUsed="1"/>
+    <w:lsdException w:name="index 6" w:semiHidden="1" w:unhideWhenUsed="1"/>
+    <w:lsdException w:name="index 7" w:semiHidden="1" w:unhideWhenUsed="1"/>
+    <w:lsdException w:name="index 8" w:semiHidden="1" w:unhideWhenUsed="1"/>
+    <w:lsdException w:name="index 9" w:semiHidden="1" w:unhideWhenUsed="1"/>
+    <w:lsdException w:name="toc 1" w:semiHidden="1" w:uiPriority="0" w:unhideWhenUsed="1"/>
+    <w:lsdException w:name="toc 2" w:semiHidden="1" w:uiPriority="0" w:unhideWhenUsed="1"/>
+    <w:lsdException w:name="toc 3" w:semiHidden="1" w:uiPriority="0" w:unhideWhenUsed="1"/>
+    <w:lsdException w:name="toc 4" w:semiHidden="1" w:uiPriority="0" w:unhideWhenUsed="1"/>
+    <w:lsdException w:name="toc 5" w:semiHidden="1" w:uiPriority="39" w:unhideWhenUsed="1"/>
+    <w:lsdException w:name="toc 6" w:semiHidden="1" w:uiPriority="39" w:unhideWhenUsed="1"/>
+    <w:lsdException w:name="toc 7" w:semiHidden="1" w:uiPriority="39" w:unhideWhenUsed="1"/>
+    <w:lsdException w:name="toc 8" w:semiHidden="1" w:uiPriority="39" w:unhideWhenUsed="1"/>
+    <w:lsdException w:name="toc 9" w:semiHidden="1" w:uiPriority="39" w:unhideWhenUsed="1"/>
+    <w:lsdException w:name="Normal Indent" w:semiHidden="1" w:unhideWhenUsed="1"/>
+    <w:lsdException w:name="footnote text" w:semiHidden="1" w:unhideWhenUsed="1"/>
+    <w:lsdException w:name="annotation text" w:semiHidden="1" w:unhideWhenUsed="1"/>
+    <w:lsdException w:name="header" w:semiHidden="1" w:uiPriority="0" w:unhideWhenUsed="1"/>
+    <w:lsdException w:name="footer" w:semiHidden="1" w:uiPriority="0" w:unhideWhenUsed="1"/>
+    <w:lsdException w:name="index heading" w:semiHidden="1" w:unhideWhenUsed="1"/>
+    <w:lsdException w:name="caption" w:semiHidden="1" w:uiPriority="35" w:unhideWhenUsed="1" w:qFormat="1"/>
+    <w:lsdException w:name="table of figures" w:semiHidden="1" w:uiPriority="0" w:unhideWhenUsed="1"/>
+    <w:lsdException w:name="envelope address" w:semiHidden="1" w:unhideWhenUsed="1"/>
+    <w:lsdException w:name="envelope return" w:semiHidden="1" w:unhideWhenUsed="1"/>
+    <w:lsdException w:name="footnote reference" w:semiHidden="1" w:unhideWhenUsed="1"/>
+    <w:lsdException w:name="annotation reference" w:semiHidden="1" w:unhideWhenUsed="1"/>
+    <w:lsdException w:name="line number" w:semiHidden="1" w:unhideWhenUsed="1"/>
+    <w:lsdException w:name="page number" w:semiHidden="1" w:uiPriority="0" w:unhideWhenUsed="1"/>
+    <w:lsdException w:name="endnote reference" w:semiHidden="1" w:unhideWhenUsed="1"/>
+    <w:lsdException w:name="endnote text" w:semiHidden="1" w:unhideWhenUsed="1"/>
+    <w:lsdException w:name="table of authorities" w:semiHidden="1" w:unhideWhenUsed="1"/>
+    <w:lsdException w:name="macro" w:semiHidden="1" w:unhideWhenUsed="1"/>
+    <w:lsdException w:name="toa heading" w:semiHidden="1" w:unhideWhenUsed="1"/>
+    <w:lsdException w:name="List" w:semiHidden="1" w:unhideWhenUsed="1"/>
+    <w:lsdException w:name="List Bullet" w:semiHidden="1" w:unhideWhenUsed="1"/>
+    <w:lsdException w:name="List Number" w:semiHidden="1" w:unhideWhenUsed="1"/>
+    <w:lsdException w:name="List 2" w:semiHidden="1" w:unhideWhenUsed="1"/>
+    <w:lsdException w:name="List 3" w:semiHidden="1" w:unhideWhenUsed="1"/>
+    <w:lsdException w:name="List 4" w:semiHidden="1" w:unhideWhenUsed="1"/>
+    <w:lsdException w:name="List 5" w:semiHidden="1" w:unhideWhenUsed="1"/>
+    <w:lsdException w:name="List Bullet 2" w:semiHidden="1" w:unhideWhenUsed="1"/>
+    <w:lsdException w:name="List Bullet 3" w:semiHidden="1" w:unhideWhenUsed="1"/>
+    <w:lsdException w:name="List Bullet 4" w:semiHidden="1" w:unhideWhenUsed="1"/>
+    <w:lsdException w:name="List Bullet 5" w:semiHidden="1" w:unhideWhenUsed="1"/>
+    <w:lsdException w:name="List Number 2" w:semiHidden="1" w:unhideWhenUsed="1"/>
+    <w:lsdException w:name="List Number 3" w:semiHidden="1" w:unhideWhenUsed="1"/>
+    <w:lsdException w:name="List Number 4" w:semiHidden="1" w:unhideWhenUsed="1"/>
+    <w:lsdException w:name="List Number 5" w:semiHidden="1" w:unhideWhenUsed="1"/>
+    <w:lsdException w:name="Title" w:uiPriority="10" w:qFormat="1"/>
+    <w:lsdException w:name="Closing" w:semiHidden="1" w:unhideWhenUsed="1"/>
+    <w:lsdException w:name="Signature" w:semiHidden="1" w:unhideWhenUsed="1"/>
+    <w:lsdException w:name="Default Paragraph Font" w:semiHidden="1" w:uiPriority="1" w:unhideWhenUsed="1"/>
+    <w:lsdException w:name="Body Text" w:semiHidden="1" w:uiPriority="0" w:unhideWhenUsed="1"/>
+    <w:lsdException w:name="Body Text Indent" w:semiHidden="1" w:unhideWhenUsed="1"/>
+    <w:lsdException w:name="List Continue" w:semiHidden="1" w:unhideWhenUsed="1"/>
+    <w:lsdException w:name="List Continue 2" w:semiHidden="1" w:unhideWhenUsed="1"/>
+    <w:lsdException w:name="List Continue 3" w:semiHidden="1" w:unhideWhenUsed="1"/>
+    <w:lsdException w:name="List Continue 4" w:semiHidden="1" w:unhideWhenUsed="1"/>
+    <w:lsdException w:name="List Continue 5" w:semiHidden="1" w:unhideWhenUsed="1"/>
+    <w:lsdException w:name="Message Header" w:semiHidden="1" w:unhideWhenUsed="1"/>
+    <w:lsdException w:name="Subtitle" w:uiPriority="11" w:qFormat="1"/>
+    <w:lsdException w:name="Salutation" w:semiHidden="1" w:unhideWhenUsed="1"/>
+    <w:lsdException w:name="Date" w:semiHidden="1" w:unhideWhenUsed="1"/>
+    <w:lsdException w:name="Body Text First Indent" w:semiHidden="1" w:unhideWhenUsed="1"/>
+    <w:lsdException w:name="Body Text First Indent 2" w:semiHidden="1" w:unhideWhenUsed="1"/>
+    <w:lsdException w:name="Note Heading" w:semiHidden="1" w:unhideWhenUsed="1"/>
+    <w:lsdException w:name="Body Text 2" w:semiHidden="1" w:unhideWhenUsed="1"/>
+    <w:lsdException w:name="Body Text 3" w:semiHidden="1" w:unhideWhenUsed="1"/>
+    <w:lsdException w:name="Body Text Indent 2" w:semiHidden="1" w:uiPriority="0" w:unhideWhenUsed="1"/>
+    <w:lsdException w:name="Body Text Indent 3" w:semiHidden="1" w:unhideWhenUsed="1"/>
+    <w:lsdException w:name="Block Text" w:semiHidden="1" w:unhideWhenUsed="1"/>
+    <w:lsdException w:name="Hyperlink" w:semiHidden="1" w:uiPriority="0" w:unhideWhenUsed="1"/>
+    <w:lsdException w:name="FollowedHyperlink" w:semiHidden="1" w:unhideWhenUsed="1"/>
+    <w:lsdException w:name="Strong" w:uiPriority="22" w:qFormat="1"/>
+    <w:lsdException w:name="Emphasis" w:uiPriority="20" w:qFormat="1"/>
+    <w:lsdException w:name="Document Map" w:semiHidden="1" w:unhideWhenUsed="1"/>
+    <w:lsdException w:name="Plain Text" w:semiHidden="1" w:unhideWhenUsed="1"/>
+    <w:lsdException w:name="E-mail Signature" w:semiHidden="1" w:unhideWhenUsed="1"/>
+    <w:lsdException w:name="HTML Top of Form" w:semiHidden="1" w:unhideWhenUsed="1"/>
+    <w:lsdException w:name="HTML Bottom of Form" w:semiHidden="1" w:unhideWhenUsed="1"/>
+    <w:lsdException w:name="Normal (Web)" w:semiHidden="1" w:unhideWhenUsed="1"/>
+    <w:lsdException w:name="HTML Acronym" w:semiHidden="1" w:unhideWhenUsed="1"/>
+    <w:lsdException w:name="HTML Address" w:semiHidden="1" w:unhideWhenUsed="1"/>
+    <w:lsdException w:name="HTML Cite" w:semiHidden="1" w:unhideWhenUsed="1"/>
+    <w:lsdException w:name="HTML Code" w:semiHidden="1" w:unhideWhenUsed="1"/>
+    <w:lsdException w:name="HTML Definition" w:semiHidden="1" w:unhideWhenUsed="1"/>
+    <w:lsdException w:name="HTML Keyboard" w:semiHidden="1" w:unhideWhenUsed="1"/>
+    <w:lsdException w:name="HTML Preformatted" w:semiHidden="1" w:unhideWhenUsed="1"/>
+    <w:lsdException w:name="HTML Sample" w:semiHidden="1" w:unhideWhenUsed="1"/>
+    <w:lsdException w:name="HTML Typewriter" w:semiHidden="1" w:unhideWhenUsed="1"/>
+    <w:lsdException w:name="HTML Variable" w:semiHidden="1" w:unhideWhenUsed="1"/>
+    <w:lsdException w:name="Normal Table" w:semiHidden="1" w:unhideWhenUsed="1"/>
+    <w:lsdException w:name="annotation subject" w:semiHidden="1" w:unhideWhenUsed="1"/>
+    <w:lsdException w:name="No List" w:semiHidden="1" w:unhideWhenUsed="1"/>
+    <w:lsdException w:name="Outline List 1" w:semiHidden="1" w:unhideWhenUsed="1"/>
+    <w:lsdException w:name="Outline List 2" w:semiHidden="1" w:unhideWhenUsed="1"/>
+    <w:lsdException w:name="Outline List 3" w:semiHidden="1" w:unhideWhenUsed="1"/>
+    <w:lsdException w:name="Table Simple 1" w:semiHidden="1" w:unhideWhenUsed="1"/>
+    <w:lsdException w:name="Table Simple 2" w:semiHidden="1" w:unhideWhenUsed="1"/>
+    <w:lsdException w:name="Table Simple 3" w:semiHidden="1" w:unhideWhenUsed="1"/>
+    <w:lsdException w:name="Table Classic 1" w:semiHidden="1" w:unhideWhenUsed="1"/>
+    <w:lsdException w:name="Table Classic 2" w:semiHidden="1" w:unhideWhenUsed="1"/>
+    <w:lsdException w:name="Table Classic 3" w:semiHidden="1" w:unhideWhenUsed="1"/>
+    <w:lsdException w:name="Table Classic 4" w:semiHidden="1" w:unhideWhenUsed="1"/>
+    <w:lsdException w:name="Table Colorful 1" w:semiHidden="1" w:unhideWhenUsed="1"/>
+    <w:lsdException w:name="Table Colorful 2" w:semiHidden="1" w:unhideWhenUsed="1"/>
+    <w:lsdException w:name="Table Colorful 3" w:semiHidden="1" w:unhideWhenUsed="1"/>
+    <w:lsdException w:name="Table Columns 1" w:semiHidden="1" w:unhideWhenUsed="1"/>
+    <w:lsdException w:name="Table Columns 2" w:semiHidden="1" w:unhideWhenUsed="1"/>
+    <w:lsdException w:name="Table Columns 3" w:semiHidden="1" w:unhideWhenUsed="1"/>
+    <w:lsdException w:name="Table Columns 4" w:semiHidden="1" w:unhideWhenUsed="1"/>
+    <w:lsdException w:name="Table Columns 5" w:semiHidden="1" w:unhideWhenUsed="1"/>
+    <w:lsdException w:name="Table Grid 1" w:semiHidden="1" w:unhideWhenUsed="1"/>
+    <w:lsdException w:name="Table Grid 2" w:semiHidden="1" w:unhideWhenUsed="1"/>
+    <w:lsdException w:name="Table Grid 3" w:semiHidden="1" w:unhideWhenUsed="1"/>
+    <w:lsdException w:name="Table Grid 4" w:semiHidden="1" w:unhideWhenUsed="1"/>
+    <w:lsdException w:name="Table Grid 5" w:semiHidden="1" w:unhideWhenUsed="1"/>
+    <w:lsdException w:name="Table Grid 6" w:semiHidden="1" w:unhideWhenUsed="1"/>
+    <w:lsdException w:name="Table Grid 7" w:semiHidden="1" w:unhideWhenUsed="1"/>
+    <w:lsdException w:name="Table Grid 8" w:semiHidden="1" w:unhideWhenUsed="1"/>
+    <w:lsdException w:name="Table List 1" w:semiHidden="1" w:unhideWhenUsed="1"/>
+    <w:lsdException w:name="Table List 2" w:semiHidden="1" w:unhideWhenUsed="1"/>
+    <w:lsdException w:name="Table List 3" w:semiHidden="1" w:unhideWhenUsed="1"/>
+    <w:lsdException w:name="Table List 4" w:semiHidden="1" w:unhideWhenUsed="1"/>
+    <w:lsdException w:name="Table List 5" w:semiHidden="1" w:unhideWhenUsed="1"/>
+    <w:lsdException w:name="Table List 6" w:semiHidden="1" w:unhideWhenUsed="1"/>
+    <w:lsdException w:name="Table List 7" w:semiHidden="1" w:unhideWhenUsed="1"/>
+    <w:lsdException w:name="Table List 8" w:semiHidden="1" w:unhideWhenUsed="1"/>
+    <w:lsdException w:name="Table 3D effects 1" w:semiHidden="1" w:unhideWhenUsed="1"/>
+    <w:lsdException w:name="Table 3D effects 2" w:semiHidden="1" w:unhideWhenUsed="1"/>
+    <w:lsdException w:name="Table 3D effects 3" w:semiHidden="1" w:unhideWhenUsed="1"/>
+    <w:lsdException w:name="Table Contemporary" w:semiHidden="1" w:unhideWhenUsed="1"/>
+    <w:lsdException w:name="Table Elegant" w:semiHidden="1" w:unhideWhenUsed="1"/>
+    <w:lsdException w:name="Table Professional" w:semiHidden="1" w:unhideWhenUsed="1"/>
+    <w:lsdException w:name="Table Subtle 1" w:semiHidden="1" w:unhideWhenUsed="1"/>
+    <w:lsdException w:name="Table Subtle 2" w:semiHidden="1" w:unhideWhenUsed="1"/>
+    <w:lsdException w:name="Table Web 1" w:semiHidden="1" w:unhideWhenUsed="1"/>
+    <w:lsdException w:name="Table Web 2" w:semiHidden="1" w:unhideWhenUsed="1"/>
+    <w:lsdException w:name="Table Web 3" w:semiHidden="1" w:unhideWhenUsed="1"/>
+    <w:lsdException w:name="Balloon Text" w:semiHidden="1" w:unhideWhenUsed="1"/>
+    <w:lsdException w:name="Table Grid" w:semiHidden="1" w:uiPriority="39" w:unhideWhenUsed="1"/>
+    <w:lsdException w:name="Table Theme" w:semiHidden="1" w:unhideWhenUsed="1"/>
+    <w:lsdException w:name="Placeholder Text" w:semiHidden="1"/>
+    <w:lsdException w:name="No Spacing" w:uiPriority="1" w:qFormat="1"/>
+    <w:lsdException w:name="Light Shading" w:uiPriority="60"/>
+    <w:lsdException w:name="Light List" w:uiPriority="61"/>
+    <w:lsdException w:name="Light Grid" w:uiPriority="62"/>
+    <w:lsdException w:name="Medium Shading 1" w:uiPriority="63"/>
+    <w:lsdException w:name="Medium Shading 2" w:uiPriority="64"/>
+    <w:lsdException w:name="Medium List 1" w:uiPriority="65"/>
+    <w:lsdException w:name="Medium List 2" w:uiPriority="66"/>
+    <w:lsdException w:name="Medium Grid 1" w:uiPriority="67"/>
+    <w:lsdException w:name="Medium Grid 2" w:uiPriority="68"/>
+    <w:lsdException w:name="Medium Grid 3" w:uiPriority="69"/>
+    <w:lsdException w:name="Dark List" w:uiPriority="70"/>
+    <w:lsdException w:name="Colorful Shading" w:uiPriority="71"/>
+    <w:lsdException w:name="Colorful List" w:uiPriority="72"/>
+    <w:lsdException w:name="Colorful Grid" w:uiPriority="73"/>
+    <w:lsdException w:name="Light Shading Accent 1" w:uiPriority="60"/>
+    <w:lsdException w:name="Light List Accent 1" w:uiPriority="61"/>
+    <w:lsdException w:name="Light Grid Accent 1" w:uiPriority="62"/>
+    <w:lsdException w:name="Medium Shading 1 Accent 1" w:uiPriority="63"/>
+    <w:lsdException w:name="Medium Shading 2 Accent 1" w:uiPriority="64"/>
+    <w:lsdException w:name="Medium List 1 Accent 1" w:uiPriority="65"/>
+    <w:lsdException w:name="Revision" w:semiHidden="1"/>
+    <w:lsdException w:name="List Paragraph" w:uiPriority="34" w:qFormat="1"/>
+    <w:lsdException w:name="Quote" w:uiPriority="29" w:qFormat="1"/>
+    <w:lsdException w:name="Intense Quote" w:uiPriority="30" w:qFormat="1"/>
+    <w:lsdException w:name="Medium List 2 Accent 1" w:uiPriority="66"/>
+    <w:lsdException w:name="Medium Grid 1 Accent 1" w:uiPriority="67"/>
+    <w:lsdException w:name="Medium Grid 2 Accent 1" w:uiPriority="68"/>
+    <w:lsdException w:name="Medium Grid 3 Accent 1" w:uiPriority="69"/>
+    <w:lsdException w:name="Dark List Accent 1" w:uiPriority="70"/>
+    <w:lsdException w:name="Colorful Shading Accent 1" w:uiPriority="71"/>
+    <w:lsdException w:name="Colorful List Accent 1" w:uiPriority="72"/>
+    <w:lsdException w:name="Colorful Grid Accent 1" w:uiPriority="73"/>
+    <w:lsdException w:name="Light Shading Accent 2" w:uiPriority="60"/>
+    <w:lsdException w:name="Light List Accent 2" w:uiPriority="61"/>
+    <w:lsdException w:name="Light Grid Accent 2" w:uiPriority="62"/>
+    <w:lsdException w:name="Medium Shading 1 Accent 2" w:uiPriority="63"/>
+    <w:lsdException w:name="Medium Shading 2 Accent 2" w:uiPriority="64"/>
+    <w:lsdException w:name="Medium List 1 Accent 2" w:uiPriority="65"/>
+    <w:lsdException w:name="Medium List 2 Accent 2" w:uiPriority="66"/>
+    <w:lsdException w:name="Medium Grid 1 Accent 2" w:uiPriority="67"/>
+    <w:lsdException w:name="Medium Grid 2 Accent 2" w:uiPriority="68"/>
+    <w:lsdException w:name="Medium Grid 3 Accent 2" w:uiPriority="69"/>
+    <w:lsdException w:name="Dark List Accent 2" w:uiPriority="70"/>
+    <w:lsdException w:name="Colorful Shading Accent 2" w:uiPriority="71"/>
+    <w:lsdException w:name="Colorful List Accent 2" w:uiPriority="72"/>
+    <w:lsdException w:name="Colorful Grid Accent 2" w:uiPriority="73"/>
+    <w:lsdException w:name="Light Shading Accent 3" w:uiPriority="60"/>
+    <w:lsdException w:name="Light List Accent 3" w:uiPriority="61"/>
+    <w:lsdException w:name="Light Grid Accent 3" w:uiPriority="62"/>
+    <w:lsdException w:name="Medium Shading 1 Accent 3" w:uiPriority="63"/>
+    <w:lsdException w:name="Medium Shading 2 Accent 3" w:uiPriority="64"/>
+    <w:lsdException w:name="Medium List 1 Accent 3" w:uiPriority="65"/>
+    <w:lsdException w:name="Medium List 2 Accent 3" w:uiPriority="66"/>
+    <w:lsdException w:name="Medium Grid 1 Accent 3" w:uiPriority="67"/>
+    <w:lsdException w:name="Medium Grid 2 Accent 3" w:uiPriority="68"/>
+    <w:lsdException w:name="Medium Grid 3 Accent 3" w:uiPriority="69"/>
+    <w:lsdException w:name="Dark List Accent 3" w:uiPriority="70"/>
+    <w:lsdException w:name="Colorful Shading Accent 3" w:uiPriority="71"/>
+    <w:lsdException w:name="Colorful List Accent 3" w:uiPriority="72"/>
+    <w:lsdException w:name="Colorful Grid Accent 3" w:uiPriority="73"/>
+    <w:lsdException w:name="Light Shading Accent 4" w:uiPriority="60"/>
+    <w:lsdException w:name="Light List Accent 4" w:uiPriority="61"/>
+    <w:lsdException w:name="Light Grid Accent 4" w:uiPriority="62"/>
+    <w:lsdException w:name="Medium Shading 1 Accent 4" w:uiPriority="63"/>
+    <w:lsdException w:name="Medium Shading 2 Accent 4" w:uiPriority="64"/>
+    <w:lsdException w:name="Medium List 1 Accent 4" w:uiPriority="65"/>
+    <w:lsdException w:name="Medium List 2 Accent 4" w:uiPriority="66"/>
+    <w:lsdException w:name="Medium Grid 1 Accent 4" w:uiPriority="67"/>
+    <w:lsdException w:name="Medium Grid 2 Accent 4" w:uiPriority="68"/>
+    <w:lsdException w:name="Medium Grid 3 Accent 4" w:uiPriority="69"/>
+    <w:lsdException w:name="Dark List Accent 4" w:uiPriority="70"/>
+    <w:lsdException w:name="Colorful Shading Accent 4" w:uiPriority="71"/>
+    <w:lsdException w:name="Colorful List Accent 4" w:uiPriority="72"/>
+    <w:lsdException w:name="Colorful Grid Accent 4" w:uiPriority="73"/>
+    <w:lsdException w:name="Light Shading Accent 5" w:uiPriority="60"/>
+    <w:lsdException w:name="Light List Accent 5" w:uiPriority="61"/>
+    <w:lsdException w:name="Light Grid Accent 5" w:uiPriority="62"/>
+    <w:lsdException w:name="Medium Shading 1 Accent 5" w:uiPriority="63"/>
+    <w:lsdException w:name="Medium Shading 2 Accent 5" w:uiPriority="64"/>
+    <w:lsdException w:name="Medium List 1 Accent 5" w:uiPriority="65"/>
+    <w:lsdException w:name="Medium List 2 Accent 5" w:uiPriority="66"/>
+    <w:lsdException w:name="Medium Grid 1 Accent 5" w:uiPriority="67"/>
+    <w:lsdException w:name="Medium Grid 2 Accent 5" w:uiPriority="68"/>
+    <w:lsdException w:name="Medium Grid 3 Accent 5" w:uiPriority="69"/>
+    <w:lsdException w:name="Dark List Accent 5" w:uiPriority="70"/>
+    <w:lsdException w:name="Colorful Shading Accent 5" w:uiPriority="71"/>
+    <w:lsdException w:name="Colorful List Accent 5" w:uiPriority="72"/>
+    <w:lsdException w:name="Colorful Grid Accent 5" w:uiPriority="73"/>
+    <w:lsdException w:name="Light Shading Accent 6" w:uiPriority="60"/>
+    <w:lsdException w:name="Light List Accent 6" w:uiPriority="61"/>
+    <w:lsdException w:name="Light Grid Accent 6" w:uiPriority="62"/>
+    <w:lsdException w:name="Medium Shading 1 Accent 6" w:uiPriority="63"/>
+    <w:lsdException w:name="Medium Shading 2 Accent 6" w:uiPriority="64"/>
+    <w:lsdException w:name="Medium List 1 Accent 6" w:uiPriority="65"/>
+    <w:lsdException w:name="Medium List 2 Accent 6" w:uiPriority="66"/>
+    <w:lsdException w:name="Medium Grid 1 Accent 6" w:uiPriority="67"/>
+    <w:lsdException w:name="Medium Grid 2 Accent 6" w:uiPriority="68"/>
+    <w:lsdException w:name="Medium Grid 3 Accent 6" w:uiPriority="69"/>
+    <w:lsdException w:name="Dark List Accent 6" w:uiPriority="70"/>
+    <w:lsdException w:name="Colorful Shading Accent 6" w:uiPriority="71"/>
+    <w:lsdException w:name="Colorful List Accent 6" w:uiPriority="72"/>
+    <w:lsdException w:name="Colorful Grid Accent 6" w:uiPriority="73"/>
+    <w:lsdException w:name="Subtle Emphasis" w:uiPriority="19" w:qFormat="1"/>
+    <w:lsdException w:name="Intense Emphasis" w:uiPriority="21" w:qFormat="1"/>
+    <w:lsdException w:name="Subtle Reference" w:uiPriority="31" w:qFormat="1"/>
+    <w:lsdException w:name="Intense Reference" w:uiPriority="32" w:qFormat="1"/>
+    <w:lsdException w:name="Book Title" w:uiPriority="33" w:qFormat="1"/>
+    <w:lsdException w:name="Bibliography" w:semiHidden="1" w:uiPriority="37" w:unhideWhenUsed="1"/>
+    <w:lsdException w:name="TOC Heading" w:semiHidden="1" w:uiPriority="39" w:unhideWhenUsed="1" w:qFormat="1"/>
+    <w:lsdException w:name="Plain Table 1" w:uiPriority="41"/>
+    <w:lsdException w:name="Plain Table 2" w:uiPriority="42"/>
+    <w:lsdException w:name="Plain Table 3" w:uiPriority="43"/>
+    <w:lsdException w:name="Plain Table 4" w:uiPriority="44"/>
+    <w:lsdException w:name="Plain Table 5" w:uiPriority="45"/>
+    <w:lsdException w:name="Grid Table Light" w:uiPriority="40"/>
+    <w:lsdException w:name="Grid Table 1 Light" w:uiPriority="46"/>
+    <w:lsdException w:name="Grid Table 2" w:uiPriority="47"/>
+    <w:lsdException w:name="Grid Table 3" w:uiPriority="48"/>
+    <w:lsdException w:name="Grid Table 4" w:uiPriority="49"/>
+    <w:lsdException w:name="Grid Table 5 Dark" w:uiPriority="50"/>
+    <w:lsdException w:name="Grid Table 6 Colorful" w:uiPriority="51"/>
+    <w:lsdException w:name="Grid Table 7 Colorful" w:uiPriority="52"/>
+    <w:lsdException w:name="Grid Table 1 Light Accent 1" w:uiPriority="46"/>
+    <w:lsdException w:name="Grid Table 2 Accent 1" w:uiPriority="47"/>
+    <w:lsdException w:name="Grid Table 3 Accent 1" w:uiPriority="48"/>
+    <w:lsdException w:name="Grid Table 4 Accent 1" w:uiPriority="49"/>
+    <w:lsdException w:name="Grid Table 5 Dark Accent 1" w:uiPriority="50"/>
+    <w:lsdException w:name="Grid Table 6 Colorful Accent 1" w:uiPriority="51"/>
+    <w:lsdException w:name="Grid Table 7 Colorful Accent 1" w:uiPriority="52"/>
+    <w:lsdException w:name="Grid Table 1 Light Accent 2" w:uiPriority="46"/>
+    <w:lsdException w:name="Grid Table 2 Accent 2" w:uiPriority="47"/>
+    <w:lsdException w:name="Grid Table 3 Accent 2" w:uiPriority="48"/>
+    <w:lsdException w:name="Grid Table 4 Accent 2" w:uiPriority="49"/>
+    <w:lsdException w:name="Grid Table 5 Dark Accent 2" w:uiPriority="50"/>
+    <w:lsdException w:name="Grid Table 6 Colorful Accent 2" w:uiPriority="51"/>
+    <w:lsdException w:name="Grid Table 7 Colorful Accent 2" w:uiPriority="52"/>
+    <w:lsdException w:name="Grid Table 1 Light Accent 3" w:uiPriority="46"/>
+    <w:lsdException w:name="Grid Table 2 Accent 3" w:uiPriority="47"/>
+    <w:lsdException w:name="Grid Table 3 Accent 3" w:uiPriority="48"/>
+    <w:lsdException w:name="Grid Table 4 Accent 3" w:uiPriority="49"/>
+    <w:lsdException w:name="Grid Table 5 Dark Accent 3" w:uiPriority="50"/>
+    <w:lsdException w:name="Grid Table 6 Colorful Accent 3" w:uiPriority="51"/>
+    <w:lsdException w:name="Grid Table 7 Colorful Accent 3" w:uiPriority="52"/>
+    <w:lsdException w:name="Grid Table 1 Light Accent 4" w:uiPriority="46"/>
+    <w:lsdException w:name="Grid Table 2 Accent 4" w:uiPriority="47"/>
+    <w:lsdException w:name="Grid Table 3 Accent 4" w:uiPriority="48"/>
+    <w:lsdException w:name="Grid Table 4 Accent 4" w:uiPriority="49"/>
+    <w:lsdException w:name="Grid Table 5 Dark Accent 4" w:uiPriority="50"/>
+    <w:lsdException w:name="Grid Table 6 Colorful Accent 4" w:uiPriority="51"/>
+    <w:lsdException w:name="Grid Table 7 Colorful Accent 4" w:uiPriority="52"/>
+    <w:lsdException w:name="Grid Table 1 Light Accent 5" w:uiPriority="46"/>
+    <w:lsdException w:name="Grid Table 2 Accent 5" w:uiPriority="47"/>
+    <w:lsdException w:name="Grid Table 3 Accent 5" w:uiPriority="48"/>
+    <w:lsdException w:name="Grid Table 4 Accent 5" w:uiPriority="49"/>
+    <w:lsdException w:name="Grid Table 5 Dark Accent 5" w:uiPriority="50"/>
+    <w:lsdException w:name="Grid Table 6 Colorful Accent 5" w:uiPriority="51"/>
+    <w:lsdException w:name="Grid Table 7 Colorful Accent 5" w:uiPriority="52"/>
+    <w:lsdException w:name="Grid Table 1 Light Accent 6" w:uiPriority="46"/>
+    <w:lsdException w:name="Grid Table 2 Accent 6" w:uiPriority="47"/>
+    <w:lsdException w:name="Grid Table 3 Accent 6" w:uiPriority="48"/>
+    <w:lsdException w:name="Grid Table 4 Accent 6" w:uiPriority="49"/>
+    <w:lsdException w:name="Grid Table 5 Dark Accent 6" w:uiPriority="50"/>
+    <w:lsdException w:name="Grid Table 6 Colorful Accent 6" w:uiPriority="51"/>
+    <w:lsdException w:name="Grid Table 7 Colorful Accent 6" w:uiPriority="52"/>
+    <w:lsdException w:name="List Table 1 Light" w:uiPriority="46"/>
+    <w:lsdException w:name="List Table 2" w:uiPriority="47"/>
+    <w:lsdException w:name="List Table 3" w:uiPriority="48"/>
+    <w:lsdException w:name="List Table 4" w:uiPriority="49"/>
+    <w:lsdException w:name="List Table 5 Dark" w:uiPriority="50"/>
+    <w:lsdException w:name="List Table 6 Colorful" w:uiPriority="51"/>
+    <w:lsdException w:name="List Table 7 Colorful" w:uiPriority="52"/>
+    <w:lsdException w:name="List Table 1 Light Accent 1" w:uiPriority="46"/>
+    <w:lsdException w:name="List Table 2 Accent 1" w:uiPriority="47"/>
+    <w:lsdException w:name="List Table 3 Accent 1" w:uiPriority="48"/>
+    <w:lsdException w:name="List Table 4 Accent 1" w:uiPriority="49"/>
+    <w:lsdException w:name="List Table 5 Dark Accent 1" w:uiPriority="50"/>
+    <w:lsdException w:name="List Table 6 Colorful Accent 1" w:uiPriority="51"/>
+    <w:lsdException w:name="List Table 7 Colorful Accent 1" w:uiPriority="52"/>
+    <w:lsdException w:name="List Table 1 Light Accent 2" w:uiPriority="46"/>
+    <w:lsdException w:name="List Table 2 Accent 2" w:uiPriority="47"/>
+    <w:lsdException w:name="List Table 3 Accent 2" w:uiPriority="48"/>
+    <w:lsdException w:name="List Table 4 Accent 2" w:uiPriority="49"/>
+    <w:lsdException w:name="List Table 5 Dark Accent 2" w:uiPriority="50"/>
+    <w:lsdException w:name="List Table 6 Colorful Accent 2" w:uiPriority="51"/>
+    <w:lsdException w:name="List Table 7 Colorful Accent 2" w:uiPriority="52"/>
+    <w:lsdException w:name="List Table 1 Light Accent 3" w:uiPriority="46"/>
+    <w:lsdException w:name="List Table 2 Accent 3" w:uiPriority="47"/>
+    <w:lsdException w:name="List Table 3 Accent 3" w:uiPriority="48"/>
+    <w:lsdException w:name="List Table 4 Accent 3" w:uiPriority="49"/>
+    <w:lsdException w:name="List Table 5 Dark Accent 3" w:uiPriority="50"/>
+    <w:lsdException w:name="List Table 6 Colorful Accent 3" w:uiPriority="51"/>
+    <w:lsdException w:name="List Table 7 Colorful Accent 3" w:uiPriority="52"/>
+    <w:lsdException w:name="List Table 1 Light Accent 4" w:uiPriority="46"/>
+    <w:lsdException w:name="List Table 2 Accent 4" w:uiPriority="47"/>
+    <w:lsdException w:name="List Table 3 Accent 4" w:uiPriority="48"/>
+    <w:lsdException w:name="List Table 4 Accent 4" w:uiPriority="49"/>
+    <w:lsdException w:name="List Table 5 Dark Accent 4" w:uiPriority="50"/>
+    <w:lsdException w:name="List Table 6 Colorful Accent 4" w:uiPriority="51"/>
+    <w:lsdException w:name="List Table 7 Colorful Accent 4" w:uiPriority="52"/>
+    <w:lsdException w:name="List Table 1 Light Accent 5" w:uiPriority="46"/>
+    <w:lsdException w:name="List Table 2 Accent 5" w:uiPriority="47"/>
+    <w:lsdException w:name="List Table 3 Accent 5" w:uiPriority="48"/>
+    <w:lsdException w:name="List Table 4 Accent 5" w:uiPriority="49"/>
+    <w:lsdException w:name="List Table 5 Dark Accent 5" w:uiPriority="50"/>
+    <w:lsdException w:name="List Table 6 Colorful Accent 5" w:uiPriority="51"/>
+    <w:lsdException w:name="List Table 7 Colorful Accent 5" w:uiPriority="52"/>
+    <w:lsdException w:name="List Table 1 Light Accent 6" w:uiPriority="46"/>
+    <w:lsdException w:name="List Table 2 Accent 6" w:uiPriority="47"/>
+    <w:lsdException w:name="List Table 3 Accent 6" w:uiPriority="48"/>
+    <w:lsdException w:name="List Table 4 Accent 6" w:uiPriority="49"/>
+    <w:lsdException w:name="List Table 5 Dark Accent 6" w:uiPriority="50"/>
+    <w:lsdException w:name="List Table 6 Colorful Accent 6" w:uiPriority="51"/>
+    <w:lsdException w:name="List Table 7 Colorful Accent 6" w:uiPriority="52"/>
+    <w:lsdException w:name="Mention" w:semiHidden="1" w:unhideWhenUsed="1"/>
+    <w:lsdException w:name="Smart Hyperlink" w:semiHidden="1" w:unhideWhenUsed="1"/>
+    <w:lsdException w:name="Hashtag" w:semiHidden="1" w:unhideWhenUsed="1"/>
+    <w:lsdException w:name="Unresolved Mention" w:semiHidden="1" w:unhideWhenUsed="1"/>
   </w:latentStyles>
   <w:style w:type="paragraph" w:default="1" w:styleId="a">
     <w:name w:val="Normal"/>
@@ -13562,686 +13953,7 @@
     <w:rsid w:val="004B03DC"/>
   </w:style>
   <w:style w:type="character" w:customStyle="1" w:styleId="1Char">
-    <w:name w:val="عنوان 1 Char"/>
-    <w:basedOn w:val="a0"/>
-    <w:link w:val="1"/>
-    <w:rsid w:val="004B03DC"/>
-    <w:rPr>
-      <w:rFonts w:ascii="Times New Roman" w:eastAsia="Times New Roman" w:hAnsi="Times New Roman" w:cs="Times New Roman"/>
-      <w:b/>
-      <w:sz w:val="24"/>
-      <w:szCs w:val="20"/>
-    </w:rPr>
-  </w:style>
-  <w:style w:type="paragraph" w:styleId="10">
-    <w:name w:val="toc 1"/>
-    <w:basedOn w:val="a"/>
-    <w:next w:val="a"/>
-    <w:autoRedefine/>
-    <w:semiHidden/>
-    <w:rsid w:val="004B03DC"/>
-    <w:pPr>
-      <w:bidi w:val="0"/>
-      <w:spacing w:after="0" w:line="240" w:lineRule="auto"/>
-    </w:pPr>
-    <w:rPr>
-      <w:rFonts w:ascii="Times New Roman" w:eastAsia="Times New Roman" w:hAnsi="Times New Roman" w:cs="Times New Roman"/>
-      <w:sz w:val="20"/>
-      <w:szCs w:val="20"/>
-    </w:rPr>
-  </w:style>
-  <w:style w:type="paragraph" w:styleId="20">
-    <w:name w:val="toc 2"/>
-    <w:basedOn w:val="a"/>
-    <w:next w:val="a"/>
-    <w:autoRedefine/>
-    <w:semiHidden/>
-    <w:rsid w:val="004B03DC"/>
-    <w:pPr>
-      <w:bidi w:val="0"/>
-      <w:spacing w:after="0" w:line="240" w:lineRule="auto"/>
-      <w:ind w:left="200"/>
-    </w:pPr>
-    <w:rPr>
-      <w:rFonts w:ascii="Times New Roman" w:eastAsia="Times New Roman" w:hAnsi="Times New Roman" w:cs="Times New Roman"/>
-      <w:sz w:val="20"/>
-      <w:szCs w:val="20"/>
-    </w:rPr>
-  </w:style>
-  <w:style w:type="paragraph" w:styleId="30">
-    <w:name w:val="toc 3"/>
-    <w:basedOn w:val="a"/>
-    <w:next w:val="a"/>
-    <w:autoRedefine/>
-    <w:semiHidden/>
-    <w:rsid w:val="004B03DC"/>
-    <w:pPr>
-      <w:bidi w:val="0"/>
-      <w:spacing w:after="0" w:line="240" w:lineRule="auto"/>
-      <w:ind w:left="400"/>
-    </w:pPr>
-    <w:rPr>
-      <w:rFonts w:ascii="Times New Roman" w:eastAsia="Times New Roman" w:hAnsi="Times New Roman" w:cs="Times New Roman"/>
-      <w:sz w:val="20"/>
-      <w:szCs w:val="20"/>
-    </w:rPr>
-  </w:style>
-  <w:style w:type="paragraph" w:styleId="4">
-    <w:name w:val="toc 4"/>
-    <w:basedOn w:val="a"/>
-    <w:next w:val="a"/>
-    <w:autoRedefine/>
-    <w:semiHidden/>
-    <w:rsid w:val="004B03DC"/>
-    <w:pPr>
-      <w:bidi w:val="0"/>
-      <w:spacing w:after="0" w:line="240" w:lineRule="auto"/>
-      <w:ind w:left="600"/>
-    </w:pPr>
-    <w:rPr>
-      <w:rFonts w:ascii="Times New Roman" w:eastAsia="Times New Roman" w:hAnsi="Times New Roman" w:cs="Times New Roman"/>
-      <w:sz w:val="20"/>
-      <w:szCs w:val="20"/>
-    </w:rPr>
-  </w:style>
-  <w:style w:type="paragraph" w:styleId="a4">
-    <w:name w:val="table of figures"/>
-    <w:basedOn w:val="a"/>
-    <w:next w:val="a"/>
-    <w:semiHidden/>
-    <w:rsid w:val="004B03DC"/>
-    <w:pPr>
-      <w:bidi w:val="0"/>
-      <w:spacing w:after="0" w:line="240" w:lineRule="auto"/>
-      <w:ind w:left="400" w:hanging="400"/>
-    </w:pPr>
-    <w:rPr>
-      <w:rFonts w:ascii="Times New Roman" w:eastAsia="Times New Roman" w:hAnsi="Times New Roman" w:cs="Times New Roman"/>
-      <w:sz w:val="20"/>
-      <w:szCs w:val="20"/>
-    </w:rPr>
-  </w:style>
-  <w:style w:type="character" w:styleId="Hyperlink">
-    <w:name w:val="Hyperlink"/>
-    <w:rsid w:val="004B03DC"/>
-    <w:rPr>
-      <w:color w:val="0000FF"/>
-      <w:u w:val="single"/>
-    </w:rPr>
-  </w:style>
-  <w:style w:type="character" w:customStyle="1" w:styleId="2Char">
-    <w:name w:val="عنوان 2 Char"/>
-    <w:basedOn w:val="a0"/>
-    <w:link w:val="2"/>
-    <w:uiPriority w:val="9"/>
-    <w:semiHidden/>
-    <w:rsid w:val="00B269C7"/>
-    <w:rPr>
-      <w:rFonts w:asciiTheme="majorHAnsi" w:eastAsiaTheme="majorEastAsia" w:hAnsiTheme="majorHAnsi" w:cstheme="majorBidi"/>
-      <w:color w:val="2E74B5" w:themeColor="accent1" w:themeShade="BF"/>
-      <w:sz w:val="26"/>
-      <w:szCs w:val="26"/>
-    </w:rPr>
-  </w:style>
-  <w:style w:type="character" w:customStyle="1" w:styleId="3Char">
-    <w:name w:val="عنوان 3 Char"/>
-    <w:basedOn w:val="a0"/>
-    <w:link w:val="3"/>
-    <w:uiPriority w:val="9"/>
-    <w:semiHidden/>
-    <w:rsid w:val="00B269C7"/>
-    <w:rPr>
-      <w:rFonts w:asciiTheme="majorHAnsi" w:eastAsiaTheme="majorEastAsia" w:hAnsiTheme="majorHAnsi" w:cstheme="majorBidi"/>
-      <w:color w:val="1F4D78" w:themeColor="accent1" w:themeShade="7F"/>
-      <w:sz w:val="24"/>
-      <w:szCs w:val="24"/>
-    </w:rPr>
-  </w:style>
-  <w:style w:type="paragraph" w:styleId="HTML">
-    <w:name w:val="HTML Preformatted"/>
-    <w:basedOn w:val="a"/>
-    <w:link w:val="HTMLChar"/>
-    <w:uiPriority w:val="99"/>
-    <w:unhideWhenUsed/>
-    <w:rsid w:val="00B269C7"/>
-    <w:pPr>
-      <w:tabs>
-        <w:tab w:val="left" w:pos="916"/>
-        <w:tab w:val="left" w:pos="1832"/>
-        <w:tab w:val="left" w:pos="2748"/>
-        <w:tab w:val="left" w:pos="3664"/>
-        <w:tab w:val="left" w:pos="4580"/>
-        <w:tab w:val="left" w:pos="5496"/>
-        <w:tab w:val="left" w:pos="6412"/>
-        <w:tab w:val="left" w:pos="7328"/>
-        <w:tab w:val="left" w:pos="8244"/>
-        <w:tab w:val="left" w:pos="9160"/>
-        <w:tab w:val="left" w:pos="10076"/>
-        <w:tab w:val="left" w:pos="10992"/>
-        <w:tab w:val="left" w:pos="11908"/>
-        <w:tab w:val="left" w:pos="12824"/>
-        <w:tab w:val="left" w:pos="13740"/>
-        <w:tab w:val="left" w:pos="14656"/>
-      </w:tabs>
-      <w:bidi w:val="0"/>
-      <w:spacing w:after="0" w:line="240" w:lineRule="auto"/>
-    </w:pPr>
-    <w:rPr>
-      <w:rFonts w:ascii="Courier New" w:eastAsia="Times New Roman" w:hAnsi="Courier New" w:cs="Courier New"/>
-      <w:sz w:val="20"/>
-      <w:szCs w:val="20"/>
-    </w:rPr>
-  </w:style>
-  <w:style w:type="character" w:customStyle="1" w:styleId="HTMLChar">
-    <w:name w:val="بتنسيق HTML مسبق Char"/>
-    <w:basedOn w:val="a0"/>
-    <w:link w:val="HTML"/>
-    <w:uiPriority w:val="99"/>
-    <w:rsid w:val="00B269C7"/>
-    <w:rPr>
-      <w:rFonts w:ascii="Courier New" w:eastAsia="Times New Roman" w:hAnsi="Courier New" w:cs="Courier New"/>
-      <w:sz w:val="20"/>
-      <w:szCs w:val="20"/>
-    </w:rPr>
-  </w:style>
-  <w:style w:type="paragraph" w:styleId="a5">
-    <w:name w:val="List Paragraph"/>
-    <w:basedOn w:val="a"/>
-    <w:uiPriority w:val="34"/>
-    <w:qFormat/>
-    <w:rsid w:val="00B269C7"/>
-    <w:pPr>
-      <w:ind w:left="720"/>
-      <w:contextualSpacing/>
-    </w:pPr>
-  </w:style>
-  <w:style w:type="table" w:styleId="a6">
-    <w:name w:val="Table Grid"/>
-    <w:basedOn w:val="a1"/>
-    <w:uiPriority w:val="39"/>
-    <w:rsid w:val="00B269C7"/>
-    <w:pPr>
-      <w:spacing w:after="0" w:line="240" w:lineRule="auto"/>
-    </w:pPr>
-    <w:tblPr>
-      <w:tblBorders>
-        <w:top w:val="single" w:sz="4" w:space="0" w:color="auto"/>
-        <w:left w:val="single" w:sz="4" w:space="0" w:color="auto"/>
-        <w:bottom w:val="single" w:sz="4" w:space="0" w:color="auto"/>
-        <w:right w:val="single" w:sz="4" w:space="0" w:color="auto"/>
-        <w:insideH w:val="single" w:sz="4" w:space="0" w:color="auto"/>
-        <w:insideV w:val="single" w:sz="4" w:space="0" w:color="auto"/>
-      </w:tblBorders>
-    </w:tblPr>
-  </w:style>
-  <w:style w:type="paragraph" w:styleId="21">
-    <w:name w:val="Body Text Indent 2"/>
-    <w:basedOn w:val="a"/>
-    <w:link w:val="2Char0"/>
-    <w:rsid w:val="00076697"/>
-    <w:pPr>
-      <w:bidi w:val="0"/>
-      <w:spacing w:after="0" w:line="240" w:lineRule="auto"/>
-      <w:ind w:firstLine="420"/>
-    </w:pPr>
-    <w:rPr>
-      <w:rFonts w:ascii="Times New Roman" w:eastAsia="Times New Roman" w:hAnsi="Times New Roman" w:cs="Times New Roman"/>
-      <w:sz w:val="24"/>
-      <w:szCs w:val="20"/>
-    </w:rPr>
-  </w:style>
-  <w:style w:type="character" w:customStyle="1" w:styleId="2Char0">
-    <w:name w:val="نص أساسي بمسافة بادئة 2 Char"/>
-    <w:basedOn w:val="a0"/>
-    <w:link w:val="21"/>
-    <w:rsid w:val="00076697"/>
-    <w:rPr>
-      <w:rFonts w:ascii="Times New Roman" w:eastAsia="Times New Roman" w:hAnsi="Times New Roman" w:cs="Times New Roman"/>
-      <w:sz w:val="24"/>
-      <w:szCs w:val="20"/>
-    </w:rPr>
-  </w:style>
-  <w:style w:type="character" w:customStyle="1" w:styleId="q-box">
-    <w:name w:val="q-box"/>
-    <w:basedOn w:val="a0"/>
-    <w:rsid w:val="00196A71"/>
-  </w:style>
-  <w:style w:type="character" w:customStyle="1" w:styleId="y2iqfc">
-    <w:name w:val="y2iqfc"/>
-    <w:basedOn w:val="a0"/>
-    <w:rsid w:val="00926EB2"/>
-  </w:style>
-  <w:style w:type="paragraph" w:styleId="a7">
-    <w:name w:val="Balloon Text"/>
-    <w:basedOn w:val="a"/>
-    <w:link w:val="Char0"/>
-    <w:uiPriority w:val="99"/>
-    <w:semiHidden/>
-    <w:unhideWhenUsed/>
-    <w:rsid w:val="00B925A6"/>
-    <w:pPr>
-      <w:spacing w:after="0" w:line="240" w:lineRule="auto"/>
-    </w:pPr>
-    <w:rPr>
-      <w:rFonts w:ascii="Tahoma" w:hAnsi="Tahoma" w:cs="Tahoma"/>
-      <w:sz w:val="16"/>
-      <w:szCs w:val="16"/>
-    </w:rPr>
-  </w:style>
-  <w:style w:type="character" w:customStyle="1" w:styleId="Char0">
-    <w:name w:val="نص في بالون Char"/>
-    <w:basedOn w:val="a0"/>
-    <w:link w:val="a7"/>
-    <w:uiPriority w:val="99"/>
-    <w:semiHidden/>
-    <w:rsid w:val="00B925A6"/>
-    <w:rPr>
-      <w:rFonts w:ascii="Tahoma" w:hAnsi="Tahoma" w:cs="Tahoma"/>
-      <w:sz w:val="16"/>
-      <w:szCs w:val="16"/>
-    </w:rPr>
-  </w:style>
-  <w:style w:type="paragraph" w:customStyle="1" w:styleId="Default">
-    <w:name w:val="Default"/>
-    <w:rsid w:val="008650E4"/>
-    <w:pPr>
-      <w:autoSpaceDE w:val="0"/>
-      <w:autoSpaceDN w:val="0"/>
-      <w:adjustRightInd w:val="0"/>
-      <w:spacing w:after="0" w:line="240" w:lineRule="auto"/>
-    </w:pPr>
-    <w:rPr>
-      <w:rFonts w:ascii="Times New Roman" w:hAnsi="Times New Roman" w:cs="Times New Roman"/>
-      <w:color w:val="000000"/>
-      <w:sz w:val="24"/>
-      <w:szCs w:val="24"/>
-    </w:rPr>
-  </w:style>
-  <w:style w:type="paragraph" w:styleId="a8">
-    <w:name w:val="header"/>
-    <w:basedOn w:val="a"/>
-    <w:link w:val="Char1"/>
-    <w:rsid w:val="00694EA0"/>
-    <w:pPr>
-      <w:tabs>
-        <w:tab w:val="center" w:pos="4320"/>
-        <w:tab w:val="right" w:pos="8640"/>
-      </w:tabs>
-      <w:bidi w:val="0"/>
-      <w:spacing w:after="0" w:line="240" w:lineRule="auto"/>
-    </w:pPr>
-    <w:rPr>
-      <w:rFonts w:ascii="Times New Roman" w:eastAsia="Times New Roman" w:hAnsi="Times New Roman" w:cs="Times New Roman"/>
-      <w:sz w:val="20"/>
-      <w:szCs w:val="20"/>
-    </w:rPr>
-  </w:style>
-  <w:style w:type="character" w:customStyle="1" w:styleId="Char1">
-    <w:name w:val="رأس الصفحة Char"/>
-    <w:basedOn w:val="a0"/>
-    <w:link w:val="a8"/>
-    <w:rsid w:val="00694EA0"/>
-    <w:rPr>
-      <w:rFonts w:ascii="Times New Roman" w:eastAsia="Times New Roman" w:hAnsi="Times New Roman" w:cs="Times New Roman"/>
-      <w:sz w:val="20"/>
-      <w:szCs w:val="20"/>
-    </w:rPr>
-  </w:style>
-  <w:style w:type="paragraph" w:styleId="a9">
-    <w:name w:val="footer"/>
-    <w:basedOn w:val="a"/>
-    <w:link w:val="Char2"/>
-    <w:rsid w:val="00694EA0"/>
-    <w:pPr>
-      <w:tabs>
-        <w:tab w:val="center" w:pos="4320"/>
-        <w:tab w:val="right" w:pos="8640"/>
-      </w:tabs>
-      <w:bidi w:val="0"/>
-      <w:spacing w:after="0" w:line="240" w:lineRule="auto"/>
-    </w:pPr>
-    <w:rPr>
-      <w:rFonts w:ascii="Times New Roman" w:eastAsia="Times New Roman" w:hAnsi="Times New Roman" w:cs="Times New Roman"/>
-      <w:sz w:val="20"/>
-      <w:szCs w:val="20"/>
-    </w:rPr>
-  </w:style>
-  <w:style w:type="character" w:customStyle="1" w:styleId="Char2">
-    <w:name w:val="تذييل الصفحة Char"/>
-    <w:basedOn w:val="a0"/>
-    <w:link w:val="a9"/>
-    <w:rsid w:val="00694EA0"/>
-    <w:rPr>
-      <w:rFonts w:ascii="Times New Roman" w:eastAsia="Times New Roman" w:hAnsi="Times New Roman" w:cs="Times New Roman"/>
-      <w:sz w:val="20"/>
-      <w:szCs w:val="20"/>
-    </w:rPr>
-  </w:style>
-  <w:style w:type="character" w:styleId="aa">
-    <w:name w:val="page number"/>
-    <w:basedOn w:val="a0"/>
-    <w:rsid w:val="00694EA0"/>
-  </w:style>
-  <w:style w:type="paragraph" w:styleId="Index1">
-    <w:name w:val="index 1"/>
-    <w:basedOn w:val="a"/>
-    <w:next w:val="a"/>
-    <w:autoRedefine/>
-    <w:semiHidden/>
-    <w:rsid w:val="00694EA0"/>
-    <w:pPr>
-      <w:bidi w:val="0"/>
-      <w:spacing w:after="0" w:line="240" w:lineRule="auto"/>
-      <w:ind w:left="200" w:hanging="200"/>
-    </w:pPr>
-    <w:rPr>
-      <w:rFonts w:ascii="Times New Roman" w:eastAsia="Times New Roman" w:hAnsi="Times New Roman" w:cs="Times New Roman"/>
-      <w:sz w:val="20"/>
-      <w:szCs w:val="20"/>
-    </w:rPr>
-  </w:style>
-</w:styles>
-</file>
-
-<file path=word/stylesWithEffects.xml><?xml version="1.0" encoding="utf-8"?>
-<w:styles xmlns:wpc="http://schemas.microsoft.com/office/word/2010/wordprocessingCanvas" xmlns:mc="http://schemas.openxmlformats.org/markup-compatibility/2006" xmlns:o="urn:schemas-microsoft-com:office:office" xmlns:r="http://schemas.openxmlformats.org/officeDocument/2006/relationships" xmlns:m="http://schemas.openxmlformats.org/officeDocument/2006/math" xmlns:v="urn:schemas-microsoft-com:vml" xmlns:wp14="http://schemas.microsoft.com/office/word/2010/wordprocessingDrawing" xmlns:wp="http://schemas.openxmlformats.org/drawingml/2006/wordprocessingDrawing" xmlns:w10="urn:schemas-microsoft-com:office:word" xmlns:w="http://schemas.openxmlformats.org/wordprocessingml/2006/main" xmlns:w14="http://schemas.microsoft.com/office/word/2010/wordml" xmlns:wpg="http://schemas.microsoft.com/office/word/2010/wordprocessingGroup" xmlns:wpi="http://schemas.microsoft.com/office/word/2010/wordprocessingInk" xmlns:wne="http://schemas.microsoft.com/office/word/2006/wordml" xmlns:wps="http://schemas.microsoft.com/office/word/2010/wordprocessingShape" mc:Ignorable="w14 wp14">
-  <w:docDefaults>
-    <w:rPrDefault>
-      <w:rPr>
-        <w:rFonts w:asciiTheme="minorHAnsi" w:eastAsiaTheme="minorHAnsi" w:hAnsiTheme="minorHAnsi" w:cstheme="minorBidi"/>
-        <w:sz w:val="22"/>
-        <w:szCs w:val="22"/>
-        <w:lang w:val="en-US" w:eastAsia="en-US" w:bidi="ar-SA"/>
-      </w:rPr>
-    </w:rPrDefault>
-    <w:pPrDefault>
-      <w:pPr>
-        <w:spacing w:after="160" w:line="259" w:lineRule="auto"/>
-      </w:pPr>
-    </w:pPrDefault>
-  </w:docDefaults>
-  <w:latentStyles w:defLockedState="0" w:defUIPriority="99" w:defSemiHidden="1" w:defUnhideWhenUsed="1" w:defQFormat="0" w:count="267">
-    <w:lsdException w:name="Normal" w:semiHidden="0" w:uiPriority="0" w:unhideWhenUsed="0" w:qFormat="1"/>
-    <w:lsdException w:name="heading 1" w:semiHidden="0" w:uiPriority="0" w:unhideWhenUsed="0" w:qFormat="1"/>
-    <w:lsdException w:name="heading 2" w:uiPriority="0" w:qFormat="1"/>
-    <w:lsdException w:name="heading 3" w:uiPriority="9" w:qFormat="1"/>
-    <w:lsdException w:name="heading 4" w:uiPriority="9" w:qFormat="1"/>
-    <w:lsdException w:name="heading 5" w:uiPriority="9" w:qFormat="1"/>
-    <w:lsdException w:name="heading 6" w:uiPriority="9" w:qFormat="1"/>
-    <w:lsdException w:name="heading 7" w:uiPriority="9" w:qFormat="1"/>
-    <w:lsdException w:name="heading 8" w:uiPriority="9" w:qFormat="1"/>
-    <w:lsdException w:name="heading 9" w:uiPriority="9" w:qFormat="1"/>
-    <w:lsdException w:name="index 1" w:uiPriority="0"/>
-    <w:lsdException w:name="toc 1" w:uiPriority="0"/>
-    <w:lsdException w:name="toc 2" w:uiPriority="0"/>
-    <w:lsdException w:name="toc 3" w:uiPriority="0"/>
-    <w:lsdException w:name="toc 4" w:uiPriority="0"/>
-    <w:lsdException w:name="toc 5" w:uiPriority="39"/>
-    <w:lsdException w:name="toc 6" w:uiPriority="39"/>
-    <w:lsdException w:name="toc 7" w:uiPriority="39"/>
-    <w:lsdException w:name="toc 8" w:uiPriority="39"/>
-    <w:lsdException w:name="toc 9" w:uiPriority="39"/>
-    <w:lsdException w:name="header" w:uiPriority="0"/>
-    <w:lsdException w:name="footer" w:uiPriority="0"/>
-    <w:lsdException w:name="caption" w:uiPriority="35" w:qFormat="1"/>
-    <w:lsdException w:name="table of figures" w:uiPriority="0"/>
-    <w:lsdException w:name="page number" w:uiPriority="0"/>
-    <w:lsdException w:name="Title" w:semiHidden="0" w:uiPriority="10" w:unhideWhenUsed="0" w:qFormat="1"/>
-    <w:lsdException w:name="Default Paragraph Font" w:uiPriority="1"/>
-    <w:lsdException w:name="Body Text" w:uiPriority="0"/>
-    <w:lsdException w:name="Subtitle" w:semiHidden="0" w:uiPriority="11" w:unhideWhenUsed="0" w:qFormat="1"/>
-    <w:lsdException w:name="Body Text Indent 2" w:uiPriority="0"/>
-    <w:lsdException w:name="Hyperlink" w:uiPriority="0"/>
-    <w:lsdException w:name="Strong" w:semiHidden="0" w:uiPriority="22" w:unhideWhenUsed="0" w:qFormat="1"/>
-    <w:lsdException w:name="Emphasis" w:semiHidden="0" w:uiPriority="20" w:unhideWhenUsed="0" w:qFormat="1"/>
-    <w:lsdException w:name="Normal Table" w:semiHidden="0" w:unhideWhenUsed="0"/>
-    <w:lsdException w:name="Table Subtle 1" w:semiHidden="0" w:unhideWhenUsed="0"/>
-    <w:lsdException w:name="Table Web 2" w:semiHidden="0" w:unhideWhenUsed="0"/>
-    <w:lsdException w:name="Table Web 3" w:semiHidden="0" w:unhideWhenUsed="0"/>
-    <w:lsdException w:name="Table Grid" w:semiHidden="0" w:uiPriority="39" w:unhideWhenUsed="0"/>
-    <w:lsdException w:name="Placeholder Text" w:unhideWhenUsed="0"/>
-    <w:lsdException w:name="No Spacing" w:semiHidden="0" w:uiPriority="1" w:unhideWhenUsed="0" w:qFormat="1"/>
-    <w:lsdException w:name="Light Shading" w:semiHidden="0" w:uiPriority="60" w:unhideWhenUsed="0"/>
-    <w:lsdException w:name="Light List" w:semiHidden="0" w:uiPriority="61" w:unhideWhenUsed="0"/>
-    <w:lsdException w:name="Light Grid" w:semiHidden="0" w:uiPriority="62" w:unhideWhenUsed="0"/>
-    <w:lsdException w:name="Medium Shading 1" w:semiHidden="0" w:uiPriority="63" w:unhideWhenUsed="0"/>
-    <w:lsdException w:name="Medium Shading 2" w:semiHidden="0" w:uiPriority="64" w:unhideWhenUsed="0"/>
-    <w:lsdException w:name="Medium List 1" w:semiHidden="0" w:uiPriority="65" w:unhideWhenUsed="0"/>
-    <w:lsdException w:name="Medium List 2" w:semiHidden="0" w:uiPriority="66" w:unhideWhenUsed="0"/>
-    <w:lsdException w:name="Medium Grid 1" w:semiHidden="0" w:uiPriority="67" w:unhideWhenUsed="0"/>
-    <w:lsdException w:name="Medium Grid 2" w:semiHidden="0" w:uiPriority="68" w:unhideWhenUsed="0"/>
-    <w:lsdException w:name="Medium Grid 3" w:semiHidden="0" w:uiPriority="69" w:unhideWhenUsed="0"/>
-    <w:lsdException w:name="Dark List" w:semiHidden="0" w:uiPriority="70" w:unhideWhenUsed="0"/>
-    <w:lsdException w:name="Colorful Shading" w:semiHidden="0" w:uiPriority="71" w:unhideWhenUsed="0"/>
-    <w:lsdException w:name="Colorful List" w:semiHidden="0" w:uiPriority="72" w:unhideWhenUsed="0"/>
-    <w:lsdException w:name="Colorful Grid" w:semiHidden="0" w:uiPriority="73" w:unhideWhenUsed="0"/>
-    <w:lsdException w:name="Light Shading Accent 1" w:semiHidden="0" w:uiPriority="60" w:unhideWhenUsed="0"/>
-    <w:lsdException w:name="Light List Accent 1" w:semiHidden="0" w:uiPriority="61" w:unhideWhenUsed="0"/>
-    <w:lsdException w:name="Light Grid Accent 1" w:semiHidden="0" w:uiPriority="62" w:unhideWhenUsed="0"/>
-    <w:lsdException w:name="Medium Shading 1 Accent 1" w:semiHidden="0" w:uiPriority="63" w:unhideWhenUsed="0"/>
-    <w:lsdException w:name="Medium Shading 2 Accent 1" w:semiHidden="0" w:uiPriority="64" w:unhideWhenUsed="0"/>
-    <w:lsdException w:name="Medium List 1 Accent 1" w:semiHidden="0" w:uiPriority="65" w:unhideWhenUsed="0"/>
-    <w:lsdException w:name="Revision" w:unhideWhenUsed="0"/>
-    <w:lsdException w:name="List Paragraph" w:semiHidden="0" w:uiPriority="34" w:unhideWhenUsed="0" w:qFormat="1"/>
-    <w:lsdException w:name="Quote" w:semiHidden="0" w:uiPriority="29" w:unhideWhenUsed="0" w:qFormat="1"/>
-    <w:lsdException w:name="Intense Quote" w:semiHidden="0" w:uiPriority="30" w:unhideWhenUsed="0" w:qFormat="1"/>
-    <w:lsdException w:name="Medium List 2 Accent 1" w:semiHidden="0" w:uiPriority="66" w:unhideWhenUsed="0"/>
-    <w:lsdException w:name="Medium Grid 1 Accent 1" w:semiHidden="0" w:uiPriority="67" w:unhideWhenUsed="0"/>
-    <w:lsdException w:name="Medium Grid 2 Accent 1" w:semiHidden="0" w:uiPriority="68" w:unhideWhenUsed="0"/>
-    <w:lsdException w:name="Medium Grid 3 Accent 1" w:semiHidden="0" w:uiPriority="69" w:unhideWhenUsed="0"/>
-    <w:lsdException w:name="Dark List Accent 1" w:semiHidden="0" w:uiPriority="70" w:unhideWhenUsed="0"/>
-    <w:lsdException w:name="Colorful Shading Accent 1" w:semiHidden="0" w:uiPriority="71" w:unhideWhenUsed="0"/>
-    <w:lsdException w:name="Colorful List Accent 1" w:semiHidden="0" w:uiPriority="72" w:unhideWhenUsed="0"/>
-    <w:lsdException w:name="Colorful Grid Accent 1" w:semiHidden="0" w:uiPriority="73" w:unhideWhenUsed="0"/>
-    <w:lsdException w:name="Light Shading Accent 2" w:semiHidden="0" w:uiPriority="60" w:unhideWhenUsed="0"/>
-    <w:lsdException w:name="Light List Accent 2" w:semiHidden="0" w:uiPriority="61" w:unhideWhenUsed="0"/>
-    <w:lsdException w:name="Light Grid Accent 2" w:semiHidden="0" w:uiPriority="62" w:unhideWhenUsed="0"/>
-    <w:lsdException w:name="Medium Shading 1 Accent 2" w:semiHidden="0" w:uiPriority="63" w:unhideWhenUsed="0"/>
-    <w:lsdException w:name="Medium Shading 2 Accent 2" w:semiHidden="0" w:uiPriority="64" w:unhideWhenUsed="0"/>
-    <w:lsdException w:name="Medium List 1 Accent 2" w:semiHidden="0" w:uiPriority="65" w:unhideWhenUsed="0"/>
-    <w:lsdException w:name="Medium List 2 Accent 2" w:semiHidden="0" w:uiPriority="66" w:unhideWhenUsed="0"/>
-    <w:lsdException w:name="Medium Grid 1 Accent 2" w:semiHidden="0" w:uiPriority="67" w:unhideWhenUsed="0"/>
-    <w:lsdException w:name="Medium Grid 2 Accent 2" w:semiHidden="0" w:uiPriority="68" w:unhideWhenUsed="0"/>
-    <w:lsdException w:name="Medium Grid 3 Accent 2" w:semiHidden="0" w:uiPriority="69" w:unhideWhenUsed="0"/>
-    <w:lsdException w:name="Dark List Accent 2" w:semiHidden="0" w:uiPriority="70" w:unhideWhenUsed="0"/>
-    <w:lsdException w:name="Colorful Shading Accent 2" w:semiHidden="0" w:uiPriority="71" w:unhideWhenUsed="0"/>
-    <w:lsdException w:name="Colorful List Accent 2" w:semiHidden="0" w:uiPriority="72" w:unhideWhenUsed="0"/>
-    <w:lsdException w:name="Colorful Grid Accent 2" w:semiHidden="0" w:uiPriority="73" w:unhideWhenUsed="0"/>
-    <w:lsdException w:name="Light Shading Accent 3" w:semiHidden="0" w:uiPriority="60" w:unhideWhenUsed="0"/>
-    <w:lsdException w:name="Light List Accent 3" w:semiHidden="0" w:uiPriority="61" w:unhideWhenUsed="0"/>
-    <w:lsdException w:name="Light Grid Accent 3" w:semiHidden="0" w:uiPriority="62" w:unhideWhenUsed="0"/>
-    <w:lsdException w:name="Medium Shading 1 Accent 3" w:semiHidden="0" w:uiPriority="63" w:unhideWhenUsed="0"/>
-    <w:lsdException w:name="Medium Shading 2 Accent 3" w:semiHidden="0" w:uiPriority="64" w:unhideWhenUsed="0"/>
-    <w:lsdException w:name="Medium List 1 Accent 3" w:semiHidden="0" w:uiPriority="65" w:unhideWhenUsed="0"/>
-    <w:lsdException w:name="Medium List 2 Accent 3" w:semiHidden="0" w:uiPriority="66" w:unhideWhenUsed="0"/>
-    <w:lsdException w:name="Medium Grid 1 Accent 3" w:semiHidden="0" w:uiPriority="67" w:unhideWhenUsed="0"/>
-    <w:lsdException w:name="Medium Grid 2 Accent 3" w:semiHidden="0" w:uiPriority="68" w:unhideWhenUsed="0"/>
-    <w:lsdException w:name="Medium Grid 3 Accent 3" w:semiHidden="0" w:uiPriority="69" w:unhideWhenUsed="0"/>
-    <w:lsdException w:name="Dark List Accent 3" w:semiHidden="0" w:uiPriority="70" w:unhideWhenUsed="0"/>
-    <w:lsdException w:name="Colorful Shading Accent 3" w:semiHidden="0" w:uiPriority="71" w:unhideWhenUsed="0"/>
-    <w:lsdException w:name="Colorful List Accent 3" w:semiHidden="0" w:uiPriority="72" w:unhideWhenUsed="0"/>
-    <w:lsdException w:name="Colorful Grid Accent 3" w:semiHidden="0" w:uiPriority="73" w:unhideWhenUsed="0"/>
-    <w:lsdException w:name="Light Shading Accent 4" w:semiHidden="0" w:uiPriority="60" w:unhideWhenUsed="0"/>
-    <w:lsdException w:name="Light List Accent 4" w:semiHidden="0" w:uiPriority="61" w:unhideWhenUsed="0"/>
-    <w:lsdException w:name="Light Grid Accent 4" w:semiHidden="0" w:uiPriority="62" w:unhideWhenUsed="0"/>
-    <w:lsdException w:name="Medium Shading 1 Accent 4" w:semiHidden="0" w:uiPriority="63" w:unhideWhenUsed="0"/>
-    <w:lsdException w:name="Medium Shading 2 Accent 4" w:semiHidden="0" w:uiPriority="64" w:unhideWhenUsed="0"/>
-    <w:lsdException w:name="Medium List 1 Accent 4" w:semiHidden="0" w:uiPriority="65" w:unhideWhenUsed="0"/>
-    <w:lsdException w:name="Medium List 2 Accent 4" w:semiHidden="0" w:uiPriority="66" w:unhideWhenUsed="0"/>
-    <w:lsdException w:name="Medium Grid 1 Accent 4" w:semiHidden="0" w:uiPriority="67" w:unhideWhenUsed="0"/>
-    <w:lsdException w:name="Medium Grid 2 Accent 4" w:semiHidden="0" w:uiPriority="68" w:unhideWhenUsed="0"/>
-    <w:lsdException w:name="Medium Grid 3 Accent 4" w:semiHidden="0" w:uiPriority="69" w:unhideWhenUsed="0"/>
-    <w:lsdException w:name="Dark List Accent 4" w:semiHidden="0" w:uiPriority="70" w:unhideWhenUsed="0"/>
-    <w:lsdException w:name="Colorful Shading Accent 4" w:semiHidden="0" w:uiPriority="71" w:unhideWhenUsed="0"/>
-    <w:lsdException w:name="Colorful List Accent 4" w:semiHidden="0" w:uiPriority="72" w:unhideWhenUsed="0"/>
-    <w:lsdException w:name="Colorful Grid Accent 4" w:semiHidden="0" w:uiPriority="73" w:unhideWhenUsed="0"/>
-    <w:lsdException w:name="Light Shading Accent 5" w:semiHidden="0" w:uiPriority="60" w:unhideWhenUsed="0"/>
-    <w:lsdException w:name="Light List Accent 5" w:semiHidden="0" w:uiPriority="61" w:unhideWhenUsed="0"/>
-    <w:lsdException w:name="Light Grid Accent 5" w:semiHidden="0" w:uiPriority="62" w:unhideWhenUsed="0"/>
-    <w:lsdException w:name="Medium Shading 1 Accent 5" w:semiHidden="0" w:uiPriority="63" w:unhideWhenUsed="0"/>
-    <w:lsdException w:name="Medium Shading 2 Accent 5" w:semiHidden="0" w:uiPriority="64" w:unhideWhenUsed="0"/>
-    <w:lsdException w:name="Medium List 1 Accent 5" w:semiHidden="0" w:uiPriority="65" w:unhideWhenUsed="0"/>
-    <w:lsdException w:name="Medium List 2 Accent 5" w:semiHidden="0" w:uiPriority="66" w:unhideWhenUsed="0"/>
-    <w:lsdException w:name="Medium Grid 1 Accent 5" w:semiHidden="0" w:uiPriority="67" w:unhideWhenUsed="0"/>
-    <w:lsdException w:name="Medium Grid 2 Accent 5" w:semiHidden="0" w:uiPriority="68" w:unhideWhenUsed="0"/>
-    <w:lsdException w:name="Medium Grid 3 Accent 5" w:semiHidden="0" w:uiPriority="69" w:unhideWhenUsed="0"/>
-    <w:lsdException w:name="Dark List Accent 5" w:semiHidden="0" w:uiPriority="70" w:unhideWhenUsed="0"/>
-    <w:lsdException w:name="Colorful Shading Accent 5" w:semiHidden="0" w:uiPriority="71" w:unhideWhenUsed="0"/>
-    <w:lsdException w:name="Colorful List Accent 5" w:semiHidden="0" w:uiPriority="72" w:unhideWhenUsed="0"/>
-    <w:lsdException w:name="Colorful Grid Accent 5" w:semiHidden="0" w:uiPriority="73" w:unhideWhenUsed="0"/>
-    <w:lsdException w:name="Light Shading Accent 6" w:semiHidden="0" w:uiPriority="60" w:unhideWhenUsed="0"/>
-    <w:lsdException w:name="Light List Accent 6" w:semiHidden="0" w:uiPriority="61" w:unhideWhenUsed="0"/>
-    <w:lsdException w:name="Light Grid Accent 6" w:semiHidden="0" w:uiPriority="62" w:unhideWhenUsed="0"/>
-    <w:lsdException w:name="Medium Shading 1 Accent 6" w:semiHidden="0" w:uiPriority="63" w:unhideWhenUsed="0"/>
-    <w:lsdException w:name="Medium Shading 2 Accent 6" w:semiHidden="0" w:uiPriority="64" w:unhideWhenUsed="0"/>
-    <w:lsdException w:name="Medium List 1 Accent 6" w:semiHidden="0" w:uiPriority="65" w:unhideWhenUsed="0"/>
-    <w:lsdException w:name="Medium List 2 Accent 6" w:semiHidden="0" w:uiPriority="66" w:unhideWhenUsed="0"/>
-    <w:lsdException w:name="Medium Grid 1 Accent 6" w:semiHidden="0" w:uiPriority="67" w:unhideWhenUsed="0"/>
-    <w:lsdException w:name="Medium Grid 2 Accent 6" w:semiHidden="0" w:uiPriority="68" w:unhideWhenUsed="0"/>
-    <w:lsdException w:name="Medium Grid 3 Accent 6" w:semiHidden="0" w:uiPriority="69" w:unhideWhenUsed="0"/>
-    <w:lsdException w:name="Dark List Accent 6" w:semiHidden="0" w:uiPriority="70" w:unhideWhenUsed="0"/>
-    <w:lsdException w:name="Colorful Shading Accent 6" w:semiHidden="0" w:uiPriority="71" w:unhideWhenUsed="0"/>
-    <w:lsdException w:name="Colorful List Accent 6" w:semiHidden="0" w:uiPriority="72" w:unhideWhenUsed="0"/>
-    <w:lsdException w:name="Colorful Grid Accent 6" w:semiHidden="0" w:uiPriority="73" w:unhideWhenUsed="0"/>
-    <w:lsdException w:name="Subtle Emphasis" w:semiHidden="0" w:uiPriority="19" w:unhideWhenUsed="0" w:qFormat="1"/>
-    <w:lsdException w:name="Intense Emphasis" w:semiHidden="0" w:uiPriority="21" w:unhideWhenUsed="0" w:qFormat="1"/>
-    <w:lsdException w:name="Subtle Reference" w:semiHidden="0" w:uiPriority="31" w:unhideWhenUsed="0" w:qFormat="1"/>
-    <w:lsdException w:name="Intense Reference" w:semiHidden="0" w:uiPriority="32" w:unhideWhenUsed="0" w:qFormat="1"/>
-    <w:lsdException w:name="Book Title" w:semiHidden="0" w:uiPriority="33" w:unhideWhenUsed="0" w:qFormat="1"/>
-    <w:lsdException w:name="Bibliography" w:uiPriority="37"/>
-    <w:lsdException w:name="TOC Heading" w:uiPriority="39" w:qFormat="1"/>
-  </w:latentStyles>
-  <w:style w:type="paragraph" w:default="1" w:styleId="a">
-    <w:name w:val="Normal"/>
-    <w:qFormat/>
-    <w:pPr>
-      <w:bidi/>
-    </w:pPr>
-  </w:style>
-  <w:style w:type="paragraph" w:styleId="1">
-    <w:name w:val="heading 1"/>
-    <w:basedOn w:val="a"/>
-    <w:next w:val="a"/>
-    <w:link w:val="1Char"/>
-    <w:qFormat/>
-    <w:rsid w:val="004B03DC"/>
-    <w:pPr>
-      <w:keepNext/>
-      <w:bidi w:val="0"/>
-      <w:spacing w:after="0" w:line="240" w:lineRule="auto"/>
-      <w:outlineLvl w:val="0"/>
-    </w:pPr>
-    <w:rPr>
-      <w:rFonts w:ascii="Times New Roman" w:eastAsia="Times New Roman" w:hAnsi="Times New Roman" w:cs="Times New Roman"/>
-      <w:b/>
-      <w:sz w:val="24"/>
-      <w:szCs w:val="20"/>
-    </w:rPr>
-  </w:style>
-  <w:style w:type="paragraph" w:styleId="2">
-    <w:name w:val="heading 2"/>
-    <w:basedOn w:val="a"/>
-    <w:next w:val="a"/>
-    <w:link w:val="2Char"/>
-    <w:unhideWhenUsed/>
-    <w:qFormat/>
-    <w:rsid w:val="00B269C7"/>
-    <w:pPr>
-      <w:keepNext/>
-      <w:keepLines/>
-      <w:spacing w:before="40" w:after="0"/>
-      <w:outlineLvl w:val="1"/>
-    </w:pPr>
-    <w:rPr>
-      <w:rFonts w:asciiTheme="majorHAnsi" w:eastAsiaTheme="majorEastAsia" w:hAnsiTheme="majorHAnsi" w:cstheme="majorBidi"/>
-      <w:color w:val="2E74B5" w:themeColor="accent1" w:themeShade="BF"/>
-      <w:sz w:val="26"/>
-      <w:szCs w:val="26"/>
-    </w:rPr>
-  </w:style>
-  <w:style w:type="paragraph" w:styleId="3">
-    <w:name w:val="heading 3"/>
-    <w:basedOn w:val="a"/>
-    <w:next w:val="a"/>
-    <w:link w:val="3Char"/>
-    <w:uiPriority w:val="9"/>
-    <w:semiHidden/>
-    <w:unhideWhenUsed/>
-    <w:qFormat/>
-    <w:rsid w:val="00B269C7"/>
-    <w:pPr>
-      <w:keepNext/>
-      <w:keepLines/>
-      <w:spacing w:before="40" w:after="0"/>
-      <w:outlineLvl w:val="2"/>
-    </w:pPr>
-    <w:rPr>
-      <w:rFonts w:asciiTheme="majorHAnsi" w:eastAsiaTheme="majorEastAsia" w:hAnsiTheme="majorHAnsi" w:cstheme="majorBidi"/>
-      <w:color w:val="1F4D78" w:themeColor="accent1" w:themeShade="7F"/>
-      <w:sz w:val="24"/>
-      <w:szCs w:val="24"/>
-    </w:rPr>
-  </w:style>
-  <w:style w:type="character" w:default="1" w:styleId="a0">
-    <w:name w:val="Default Paragraph Font"/>
-    <w:uiPriority w:val="1"/>
-    <w:semiHidden/>
-    <w:unhideWhenUsed/>
-  </w:style>
-  <w:style w:type="table" w:default="1" w:styleId="a1">
-    <w:name w:val="Normal Table"/>
-    <w:uiPriority w:val="99"/>
-    <w:semiHidden/>
-    <w:unhideWhenUsed/>
-    <w:tblPr>
-      <w:tblInd w:w="0" w:type="dxa"/>
-      <w:tblCellMar>
-        <w:top w:w="0" w:type="dxa"/>
-        <w:left w:w="108" w:type="dxa"/>
-        <w:bottom w:w="0" w:type="dxa"/>
-        <w:right w:w="108" w:type="dxa"/>
-      </w:tblCellMar>
-    </w:tblPr>
-  </w:style>
-  <w:style w:type="numbering" w:default="1" w:styleId="a2">
-    <w:name w:val="No List"/>
-    <w:uiPriority w:val="99"/>
-    <w:semiHidden/>
-    <w:unhideWhenUsed/>
-  </w:style>
-  <w:style w:type="paragraph" w:styleId="a3">
-    <w:name w:val="Body Text"/>
-    <w:basedOn w:val="a"/>
-    <w:link w:val="Char"/>
-    <w:rsid w:val="004B03DC"/>
-    <w:pPr>
-      <w:bidi w:val="0"/>
-      <w:spacing w:after="0" w:line="240" w:lineRule="auto"/>
-    </w:pPr>
-    <w:rPr>
-      <w:rFonts w:ascii="Times New Roman" w:eastAsia="Times New Roman" w:hAnsi="Times New Roman" w:cs="Times New Roman"/>
-      <w:sz w:val="24"/>
-      <w:szCs w:val="20"/>
-    </w:rPr>
-  </w:style>
-  <w:style w:type="character" w:customStyle="1" w:styleId="Char">
-    <w:name w:val="نص أساسي Char"/>
-    <w:basedOn w:val="a0"/>
-    <w:link w:val="a3"/>
-    <w:rsid w:val="004B03DC"/>
-    <w:rPr>
-      <w:rFonts w:ascii="Times New Roman" w:eastAsia="Times New Roman" w:hAnsi="Times New Roman" w:cs="Times New Roman"/>
-      <w:sz w:val="24"/>
-      <w:szCs w:val="20"/>
-    </w:rPr>
-  </w:style>
-  <w:style w:type="character" w:customStyle="1" w:styleId="jlqj4b">
-    <w:name w:val="jlqj4b"/>
-    <w:basedOn w:val="a0"/>
-    <w:rsid w:val="004B03DC"/>
-  </w:style>
-  <w:style w:type="character" w:customStyle="1" w:styleId="1Char">
-    <w:name w:val="عنوان 1 Char"/>
+    <w:name w:val="العنوان 1 Char"/>
     <w:basedOn w:val="a0"/>
     <w:link w:val="1"/>
     <w:rsid w:val="004B03DC"/>
@@ -14877,7 +14589,7 @@
   <a:extraClrSchemeLst/>
   <a:extLst>
     <a:ext uri="{05A4C25C-085E-4340-85A3-A5531E510DB2}">
-      <thm15:themeFamily xmlns="" xmlns:thm15="http://schemas.microsoft.com/office/thememl/2012/main" name="Office Theme" id="{62F939B6-93AF-4DB8-9C6B-D6C7DFDC589F}" vid="{4A3C46E8-61CC-4603-A589-7422A47A8E4A}"/>
+      <thm15:themeFamily xmlns:thm15="http://schemas.microsoft.com/office/thememl/2012/main" name="Office Theme" id="{62F939B6-93AF-4DB8-9C6B-D6C7DFDC589F}" vid="{4A3C46E8-61CC-4603-A589-7422A47A8E4A}"/>
     </a:ext>
   </a:extLst>
 </a:theme>

</xml_diff>